<commit_message>
Software Architektur hinzugefügt. Bericht hinzugefügt.
</commit_message>
<xml_diff>
--- a/architektur/arch-baustellen-app.docx
+++ b/architektur/arch-baustellen-app.docx
@@ -29,7 +29,7 @@
                     </pic:cNvPicPr>
                   </pic:nvPicPr>
                   <pic:blipFill>
-                    <a:blip r:embed="rId7"/>
+                    <a:blip r:embed="rId8"/>
                     <a:stretch>
                       <a:fillRect/>
                     </a:stretch>
@@ -135,7 +135,7 @@
       <w:r>
         <w:t xml:space="preserve">Created, maintained and © by Dr. Peter Hruschka, Dr. Gernot Starke and contributors. Siehe </w:t>
       </w:r>
-      <w:hyperlink r:id="rId8">
+      <w:hyperlink r:id="rId9">
         <w:r>
           <w:rPr>
             <w:rStyle w:val="Hyperlink"/>
@@ -161,26 +161,675 @@
         <w:pStyle w:val="Heading2"/>
       </w:pPr>
       <w:bookmarkStart w:id="1" w:name="Xa1f39d30ec2da43265dad9889674c5c1d734ddb"/>
-      <w:proofErr w:type="spellStart"/>
       <w:r>
         <w:t>Aufgabenstellung</w:t>
       </w:r>
-      <w:proofErr w:type="spellEnd"/>
     </w:p>
     <w:p>
       <w:pPr>
         <w:pStyle w:val="BodyText"/>
+        <w:rPr>
+          <w:lang w:val="de-DE"/>
+        </w:rPr>
+      </w:pPr>
+      <w:r>
+        <w:rPr>
+          <w:lang w:val="de-DE"/>
+        </w:rPr>
+        <w:t xml:space="preserve">Die XYZ AG ist eine Firma, welche sich auf die Installation von diversen Anlagen im Hochbaubereich spezialisiert hat. Unter anderem werden Photovoltaik, Heizung- und Klimageräte und Energiespeichersysteme installiert. Auf der Baustelle müssen Monteure und Projektleiter auf Projektdaten zugreifen können. </w:t>
+      </w:r>
+      <w:r>
+        <w:rPr>
+          <w:lang w:val="de-DE"/>
+        </w:rPr>
+        <w:t>Installationspläne, Handbücher, Arbeitsanweisungen, Abnahmeprotokolle und weitere Daten sind für die Ausführung der Arbeiten und die Qualitätskontrolle wichtige Bestandteile. In der aktuellen Situation werden diese Daten in Papierform oder mit einem Laptop auf der Baustelle verfügbar gemacht werden.</w:t>
+      </w:r>
+      <w:r>
+        <w:rPr>
+          <w:lang w:val="de-DE"/>
+        </w:rPr>
+        <w:t xml:space="preserve"> </w:t>
+      </w:r>
+      <w:r>
+        <w:rPr>
+          <w:lang w:val="de-DE"/>
+        </w:rPr>
+        <w:t xml:space="preserve">Der bisherige Ansatz ist mit zunehmender Anzahl von Aufträgen und Baustellen sehr umständlich. Deshalb soll eine neue Applikation die Monteure und Projektleiter auf der Baustelle unterstützen. </w:t>
+      </w:r>
+      <w:r>
+        <w:rPr>
+          <w:lang w:val="de-DE"/>
+        </w:rPr>
+        <w:t xml:space="preserve">In Form einer mobilen Applikation, welche für </w:t>
+      </w:r>
+      <w:r>
+        <w:rPr>
+          <w:lang w:val="de-DE"/>
+        </w:rPr>
+        <w:t>Monteure, Projektleiter und Sachbearbeiter verfügbar ist, stellt die „Baustellen App“ eine Plattform für den Zugriff auf Projektdaten dar. Die App ermöglicht die Interaktion mit Geschäftsabläufen und anderen Projektmitarbeitern. Dabei soll die „Baustellen App“ auch offline verwendet werden können.</w:t>
+      </w:r>
+    </w:p>
+    <w:p>
+      <w:pPr>
+        <w:pStyle w:val="Heading3"/>
+        <w:rPr>
+          <w:lang w:val="de-DE"/>
+        </w:rPr>
+      </w:pPr>
+      <w:r>
+        <w:rPr>
+          <w:lang w:val="de-DE"/>
+        </w:rPr>
+        <w:lastRenderedPageBreak/>
+        <w:t>Use-Cases</w:t>
+      </w:r>
+    </w:p>
+    <w:p>
+      <w:pPr>
+        <w:pStyle w:val="BodyText"/>
+        <w:keepNext/>
+      </w:pPr>
+      <w:r>
+        <w:rPr>
+          <w:noProof/>
+          <w:lang w:val="de-DE"/>
+        </w:rPr>
+        <w:drawing>
+          <wp:inline distT="0" distB="0" distL="0" distR="0" wp14:anchorId="6055E77E" wp14:editId="377D6D5D">
+            <wp:extent cx="5105400" cy="5422158"/>
+            <wp:effectExtent l="0" t="0" r="0" b="0"/>
+            <wp:docPr id="1635131464" name="Picture 1"/>
+            <wp:cNvGraphicFramePr>
+              <a:graphicFrameLocks xmlns:a="http://schemas.openxmlformats.org/drawingml/2006/main" noChangeAspect="1"/>
+            </wp:cNvGraphicFramePr>
+            <a:graphic xmlns:a="http://schemas.openxmlformats.org/drawingml/2006/main">
+              <a:graphicData uri="http://schemas.openxmlformats.org/drawingml/2006/picture">
+                <pic:pic xmlns:pic="http://schemas.openxmlformats.org/drawingml/2006/picture">
+                  <pic:nvPicPr>
+                    <pic:cNvPr id="1635131464" name="Picture 1"/>
+                    <pic:cNvPicPr/>
+                  </pic:nvPicPr>
+                  <pic:blipFill>
+                    <a:blip r:embed="rId10">
+                      <a:extLst>
+                        <a:ext uri="{28A0092B-C50C-407E-A947-70E740481C1C}">
+                          <a14:useLocalDpi xmlns:a14="http://schemas.microsoft.com/office/drawing/2010/main" val="0"/>
+                        </a:ext>
+                      </a:extLst>
+                    </a:blip>
+                    <a:stretch>
+                      <a:fillRect/>
+                    </a:stretch>
+                  </pic:blipFill>
+                  <pic:spPr>
+                    <a:xfrm>
+                      <a:off x="0" y="0"/>
+                      <a:ext cx="5105400" cy="5422158"/>
+                    </a:xfrm>
+                    <a:prstGeom prst="rect">
+                      <a:avLst/>
+                    </a:prstGeom>
+                  </pic:spPr>
+                </pic:pic>
+              </a:graphicData>
+            </a:graphic>
+          </wp:inline>
+        </w:drawing>
+      </w:r>
+    </w:p>
+    <w:p>
+      <w:pPr>
+        <w:pStyle w:val="Caption"/>
+        <w:rPr>
+          <w:lang w:val="de-DE"/>
+        </w:rPr>
+      </w:pPr>
+      <w:r>
+        <w:rPr>
+          <w:lang w:val="de-DE"/>
+        </w:rPr>
+        <w:t xml:space="preserve">Abbildung </w:t>
+      </w:r>
+      <w:r>
+        <w:fldChar w:fldCharType="begin"/>
+      </w:r>
+      <w:r>
+        <w:rPr>
+          <w:lang w:val="de-DE"/>
+        </w:rPr>
+        <w:instrText xml:space="preserve"> SEQ Abbildung \* ARABIC </w:instrText>
+      </w:r>
+      <w:r>
+        <w:fldChar w:fldCharType="separate"/>
+      </w:r>
+      <w:r>
+        <w:rPr>
+          <w:noProof/>
+          <w:lang w:val="de-DE"/>
+        </w:rPr>
+        <w:t>1</w:t>
+      </w:r>
+      <w:r>
+        <w:fldChar w:fldCharType="end"/>
+      </w:r>
+      <w:r>
+        <w:rPr>
+          <w:lang w:val="de-DE"/>
+        </w:rPr>
+        <w:t xml:space="preserve"> Use-Case Diagramm für die Baustellen App</w:t>
+      </w:r>
+    </w:p>
+    <w:p>
+      <w:pPr>
+        <w:pStyle w:val="BodyText"/>
+        <w:rPr>
+          <w:lang w:val="de-DE"/>
+        </w:rPr>
+      </w:pPr>
+    </w:p>
+    <w:tbl>
+      <w:tblPr>
+        <w:tblStyle w:val="GridTable5Dark-Accent1"/>
+        <w:tblW w:w="5000" w:type="pct"/>
+        <w:tblLook w:val="0680" w:firstRow="0" w:lastRow="0" w:firstColumn="1" w:lastColumn="0" w:noHBand="1" w:noVBand="1"/>
+      </w:tblPr>
+      <w:tblGrid>
+        <w:gridCol w:w="2944"/>
+        <w:gridCol w:w="3315"/>
+        <w:gridCol w:w="3317"/>
+      </w:tblGrid>
+      <w:tr>
+        <w:trPr>
+          <w:trHeight w:val="434"/>
+        </w:trPr>
+        <w:tc>
+          <w:tcPr>
+            <w:cnfStyle w:val="001000000000" w:firstRow="0" w:lastRow="0" w:firstColumn="1" w:lastColumn="0" w:oddVBand="0" w:evenVBand="0" w:oddHBand="0" w:evenHBand="0" w:firstRowFirstColumn="0" w:firstRowLastColumn="0" w:lastRowFirstColumn="0" w:lastRowLastColumn="0"/>
+            <w:tcW w:w="1537" w:type="pct"/>
+          </w:tcPr>
+          <w:p>
+            <w:pPr>
+              <w:pStyle w:val="BodyText"/>
+              <w:rPr>
+                <w:lang w:val="de-DE"/>
+              </w:rPr>
+            </w:pPr>
+            <w:r>
+              <w:rPr>
+                <w:lang w:val="de-DE"/>
+              </w:rPr>
+              <w:t>Name</w:t>
+            </w:r>
+          </w:p>
+        </w:tc>
+        <w:tc>
+          <w:tcPr>
+            <w:tcW w:w="3463" w:type="pct"/>
+            <w:gridSpan w:val="2"/>
+          </w:tcPr>
+          <w:p>
+            <w:pPr>
+              <w:pStyle w:val="BodyText"/>
+              <w:cnfStyle w:val="000000000000" w:firstRow="0" w:lastRow="0" w:firstColumn="0" w:lastColumn="0" w:oddVBand="0" w:evenVBand="0" w:oddHBand="0" w:evenHBand="0" w:firstRowFirstColumn="0" w:firstRowLastColumn="0" w:lastRowFirstColumn="0" w:lastRowLastColumn="0"/>
+              <w:rPr>
+                <w:lang w:val="de-DE"/>
+              </w:rPr>
+            </w:pPr>
+            <w:r>
+              <w:rPr>
+                <w:lang w:val="de-DE"/>
+              </w:rPr>
+              <w:t>Neues Projekt anlegen</w:t>
+            </w:r>
+          </w:p>
+        </w:tc>
+      </w:tr>
+      <w:tr>
+        <w:trPr>
+          <w:trHeight w:val="340"/>
+        </w:trPr>
+        <w:tc>
+          <w:tcPr>
+            <w:cnfStyle w:val="001000000000" w:firstRow="0" w:lastRow="0" w:firstColumn="1" w:lastColumn="0" w:oddVBand="0" w:evenVBand="0" w:oddHBand="0" w:evenHBand="0" w:firstRowFirstColumn="0" w:firstRowLastColumn="0" w:lastRowFirstColumn="0" w:lastRowLastColumn="0"/>
+            <w:tcW w:w="1537" w:type="pct"/>
+          </w:tcPr>
+          <w:p>
+            <w:pPr>
+              <w:pStyle w:val="BodyText"/>
+              <w:rPr>
+                <w:lang w:val="de-DE"/>
+              </w:rPr>
+            </w:pPr>
+            <w:r>
+              <w:rPr>
+                <w:lang w:val="de-DE"/>
+              </w:rPr>
+              <w:t>Ziel im Kontext</w:t>
+            </w:r>
+          </w:p>
+        </w:tc>
+        <w:tc>
+          <w:tcPr>
+            <w:tcW w:w="3463" w:type="pct"/>
+            <w:gridSpan w:val="2"/>
+          </w:tcPr>
+          <w:p>
+            <w:pPr>
+              <w:pStyle w:val="BodyText"/>
+              <w:cnfStyle w:val="000000000000" w:firstRow="0" w:lastRow="0" w:firstColumn="0" w:lastColumn="0" w:oddVBand="0" w:evenVBand="0" w:oddHBand="0" w:evenHBand="0" w:firstRowFirstColumn="0" w:firstRowLastColumn="0" w:lastRowFirstColumn="0" w:lastRowLastColumn="0"/>
+              <w:rPr>
+                <w:lang w:val="de-DE"/>
+              </w:rPr>
+            </w:pPr>
+            <w:r>
+              <w:rPr>
+                <w:lang w:val="de-DE"/>
+              </w:rPr>
+              <w:t>Als Sachbearbeiter oder Projektleiter sollen in der Applikation neue Projekte erstellt werden können.</w:t>
+            </w:r>
+          </w:p>
+        </w:tc>
+      </w:tr>
+      <w:tr>
+        <w:trPr>
+          <w:trHeight w:val="340"/>
+        </w:trPr>
+        <w:tc>
+          <w:tcPr>
+            <w:cnfStyle w:val="001000000000" w:firstRow="0" w:lastRow="0" w:firstColumn="1" w:lastColumn="0" w:oddVBand="0" w:evenVBand="0" w:oddHBand="0" w:evenHBand="0" w:firstRowFirstColumn="0" w:firstRowLastColumn="0" w:lastRowFirstColumn="0" w:lastRowLastColumn="0"/>
+            <w:tcW w:w="1537" w:type="pct"/>
+          </w:tcPr>
+          <w:p>
+            <w:pPr>
+              <w:pStyle w:val="BodyText"/>
+              <w:rPr>
+                <w:lang w:val="de-DE"/>
+              </w:rPr>
+            </w:pPr>
+            <w:r>
+              <w:rPr>
+                <w:lang w:val="de-DE"/>
+              </w:rPr>
+              <w:t>Akteure</w:t>
+            </w:r>
+          </w:p>
+        </w:tc>
+        <w:tc>
+          <w:tcPr>
+            <w:tcW w:w="3463" w:type="pct"/>
+            <w:gridSpan w:val="2"/>
+          </w:tcPr>
+          <w:p>
+            <w:pPr>
+              <w:pStyle w:val="BodyText"/>
+              <w:cnfStyle w:val="000000000000" w:firstRow="0" w:lastRow="0" w:firstColumn="0" w:lastColumn="0" w:oddVBand="0" w:evenVBand="0" w:oddHBand="0" w:evenHBand="0" w:firstRowFirstColumn="0" w:firstRowLastColumn="0" w:lastRowFirstColumn="0" w:lastRowLastColumn="0"/>
+              <w:rPr>
+                <w:lang w:val="de-DE"/>
+              </w:rPr>
+            </w:pPr>
+            <w:r>
+              <w:rPr>
+                <w:lang w:val="de-DE"/>
+              </w:rPr>
+              <w:t>Sachbearbeiter, Projektleiter</w:t>
+            </w:r>
+          </w:p>
+        </w:tc>
+      </w:tr>
+      <w:tr>
+        <w:trPr>
+          <w:trHeight w:val="340"/>
+        </w:trPr>
+        <w:tc>
+          <w:tcPr>
+            <w:cnfStyle w:val="001000000000" w:firstRow="0" w:lastRow="0" w:firstColumn="1" w:lastColumn="0" w:oddVBand="0" w:evenVBand="0" w:oddHBand="0" w:evenHBand="0" w:firstRowFirstColumn="0" w:firstRowLastColumn="0" w:lastRowFirstColumn="0" w:lastRowLastColumn="0"/>
+            <w:tcW w:w="1537" w:type="pct"/>
+          </w:tcPr>
+          <w:p>
+            <w:pPr>
+              <w:pStyle w:val="BodyText"/>
+              <w:rPr>
+                <w:lang w:val="de-DE"/>
+              </w:rPr>
+            </w:pPr>
+            <w:r>
+              <w:rPr>
+                <w:lang w:val="de-DE"/>
+              </w:rPr>
+              <w:lastRenderedPageBreak/>
+              <w:t>Trigger</w:t>
+            </w:r>
+          </w:p>
+        </w:tc>
+        <w:tc>
+          <w:tcPr>
+            <w:tcW w:w="3463" w:type="pct"/>
+            <w:gridSpan w:val="2"/>
+          </w:tcPr>
+          <w:p>
+            <w:pPr>
+              <w:pStyle w:val="BodyText"/>
+              <w:cnfStyle w:val="000000000000" w:firstRow="0" w:lastRow="0" w:firstColumn="0" w:lastColumn="0" w:oddVBand="0" w:evenVBand="0" w:oddHBand="0" w:evenHBand="0" w:firstRowFirstColumn="0" w:firstRowLastColumn="0" w:lastRowFirstColumn="0" w:lastRowLastColumn="0"/>
+              <w:rPr>
+                <w:lang w:val="de-DE"/>
+              </w:rPr>
+            </w:pPr>
+            <w:r>
+              <w:rPr>
+                <w:lang w:val="de-DE"/>
+              </w:rPr>
+              <w:t>Wird vom Benutzer ausgelöst</w:t>
+            </w:r>
+          </w:p>
+        </w:tc>
+      </w:tr>
+      <w:tr>
+        <w:trPr>
+          <w:trHeight w:val="340"/>
+        </w:trPr>
+        <w:tc>
+          <w:tcPr>
+            <w:cnfStyle w:val="001000000000" w:firstRow="0" w:lastRow="0" w:firstColumn="1" w:lastColumn="0" w:oddVBand="0" w:evenVBand="0" w:oddHBand="0" w:evenHBand="0" w:firstRowFirstColumn="0" w:firstRowLastColumn="0" w:lastRowFirstColumn="0" w:lastRowLastColumn="0"/>
+            <w:tcW w:w="1537" w:type="pct"/>
+          </w:tcPr>
+          <w:p>
+            <w:pPr>
+              <w:pStyle w:val="BodyText"/>
+              <w:rPr>
+                <w:lang w:val="de-DE"/>
+              </w:rPr>
+            </w:pPr>
+            <w:r>
+              <w:rPr>
+                <w:lang w:val="de-DE"/>
+              </w:rPr>
+              <w:t>Vorbedingungen</w:t>
+            </w:r>
+          </w:p>
+        </w:tc>
+        <w:tc>
+          <w:tcPr>
+            <w:tcW w:w="3463" w:type="pct"/>
+            <w:gridSpan w:val="2"/>
+          </w:tcPr>
+          <w:p>
+            <w:pPr>
+              <w:pStyle w:val="BodyText"/>
+              <w:cnfStyle w:val="000000000000" w:firstRow="0" w:lastRow="0" w:firstColumn="0" w:lastColumn="0" w:oddVBand="0" w:evenVBand="0" w:oddHBand="0" w:evenHBand="0" w:firstRowFirstColumn="0" w:firstRowLastColumn="0" w:lastRowFirstColumn="0" w:lastRowLastColumn="0"/>
+              <w:rPr>
+                <w:lang w:val="de-DE"/>
+              </w:rPr>
+            </w:pPr>
+            <w:r>
+              <w:rPr>
+                <w:lang w:val="de-DE"/>
+              </w:rPr>
+              <w:t>Keine</w:t>
+            </w:r>
+          </w:p>
+        </w:tc>
+      </w:tr>
+      <w:tr>
+        <w:trPr>
+          <w:trHeight w:val="250"/>
+        </w:trPr>
+        <w:tc>
+          <w:tcPr>
+            <w:cnfStyle w:val="001000000000" w:firstRow="0" w:lastRow="0" w:firstColumn="1" w:lastColumn="0" w:oddVBand="0" w:evenVBand="0" w:oddHBand="0" w:evenHBand="0" w:firstRowFirstColumn="0" w:firstRowLastColumn="0" w:lastRowFirstColumn="0" w:lastRowLastColumn="0"/>
+            <w:tcW w:w="1537" w:type="pct"/>
+            <w:vMerge w:val="restart"/>
+          </w:tcPr>
+          <w:p>
+            <w:pPr>
+              <w:pStyle w:val="BodyText"/>
+              <w:rPr>
+                <w:lang w:val="de-DE"/>
+              </w:rPr>
+            </w:pPr>
+            <w:r>
+              <w:rPr>
+                <w:lang w:val="de-DE"/>
+              </w:rPr>
+              <w:t>Essenzielle Schritte</w:t>
+            </w:r>
+          </w:p>
+        </w:tc>
+        <w:tc>
+          <w:tcPr>
+            <w:tcW w:w="1731" w:type="pct"/>
+            <w:shd w:val="clear" w:color="auto" w:fill="4F81BD" w:themeFill="accent1"/>
+          </w:tcPr>
+          <w:p>
+            <w:pPr>
+              <w:pStyle w:val="BodyText"/>
+              <w:cnfStyle w:val="000000000000" w:firstRow="0" w:lastRow="0" w:firstColumn="0" w:lastColumn="0" w:oddVBand="0" w:evenVBand="0" w:oddHBand="0" w:evenHBand="0" w:firstRowFirstColumn="0" w:firstRowLastColumn="0" w:lastRowFirstColumn="0" w:lastRowLastColumn="0"/>
+              <w:rPr>
+                <w:b/>
+                <w:bCs/>
+                <w:color w:val="FFFFFF" w:themeColor="background1"/>
+                <w:lang w:val="de-DE"/>
+              </w:rPr>
+            </w:pPr>
+            <w:r>
+              <w:rPr>
+                <w:b/>
+                <w:bCs/>
+                <w:color w:val="FFFFFF" w:themeColor="background1"/>
+                <w:lang w:val="de-DE"/>
+              </w:rPr>
+              <w:t>Intention</w:t>
+            </w:r>
+            <w:r>
+              <w:rPr>
+                <w:b/>
+                <w:bCs/>
+                <w:color w:val="FFFFFF" w:themeColor="background1"/>
+                <w:lang w:val="de-DE"/>
+              </w:rPr>
+              <w:t xml:space="preserve"> der Systemumgebung</w:t>
+            </w:r>
+          </w:p>
+        </w:tc>
+        <w:tc>
+          <w:tcPr>
+            <w:tcW w:w="1731" w:type="pct"/>
+            <w:shd w:val="clear" w:color="auto" w:fill="4F81BD" w:themeFill="accent1"/>
+          </w:tcPr>
+          <w:p>
+            <w:pPr>
+              <w:pStyle w:val="BodyText"/>
+              <w:cnfStyle w:val="000000000000" w:firstRow="0" w:lastRow="0" w:firstColumn="0" w:lastColumn="0" w:oddVBand="0" w:evenVBand="0" w:oddHBand="0" w:evenHBand="0" w:firstRowFirstColumn="0" w:firstRowLastColumn="0" w:lastRowFirstColumn="0" w:lastRowLastColumn="0"/>
+              <w:rPr>
+                <w:b/>
+                <w:bCs/>
+                <w:color w:val="FFFFFF" w:themeColor="background1"/>
+                <w:lang w:val="de-DE"/>
+              </w:rPr>
+            </w:pPr>
+            <w:r>
+              <w:rPr>
+                <w:b/>
+                <w:bCs/>
+                <w:color w:val="FFFFFF" w:themeColor="background1"/>
+                <w:lang w:val="de-DE"/>
+              </w:rPr>
+              <w:t>Systemreaktion</w:t>
+            </w:r>
+          </w:p>
+        </w:tc>
+      </w:tr>
+      <w:tr>
+        <w:trPr>
+          <w:trHeight w:val="322"/>
+        </w:trPr>
+        <w:tc>
+          <w:tcPr>
+            <w:cnfStyle w:val="001000000000" w:firstRow="0" w:lastRow="0" w:firstColumn="1" w:lastColumn="0" w:oddVBand="0" w:evenVBand="0" w:oddHBand="0" w:evenHBand="0" w:firstRowFirstColumn="0" w:firstRowLastColumn="0" w:lastRowFirstColumn="0" w:lastRowLastColumn="0"/>
+            <w:tcW w:w="1537" w:type="pct"/>
+            <w:vMerge/>
+          </w:tcPr>
+          <w:p>
+            <w:pPr>
+              <w:pStyle w:val="BodyText"/>
+              <w:rPr>
+                <w:lang w:val="de-DE"/>
+              </w:rPr>
+            </w:pPr>
+          </w:p>
+        </w:tc>
+        <w:tc>
+          <w:tcPr>
+            <w:tcW w:w="1731" w:type="pct"/>
+          </w:tcPr>
+          <w:p>
+            <w:pPr>
+              <w:pStyle w:val="BodyText"/>
+              <w:cnfStyle w:val="000000000000" w:firstRow="0" w:lastRow="0" w:firstColumn="0" w:lastColumn="0" w:oddVBand="0" w:evenVBand="0" w:oddHBand="0" w:evenHBand="0" w:firstRowFirstColumn="0" w:firstRowLastColumn="0" w:lastRowFirstColumn="0" w:lastRowLastColumn="0"/>
+              <w:rPr>
+                <w:lang w:val="de-DE"/>
+              </w:rPr>
+            </w:pPr>
+            <w:r>
+              <w:rPr>
+                <w:lang w:val="de-DE"/>
+              </w:rPr>
+              <w:t>Benutzer klickt auf Schaltfläche „Projekt eröffnen“</w:t>
+            </w:r>
+          </w:p>
+        </w:tc>
+        <w:tc>
+          <w:tcPr>
+            <w:tcW w:w="1731" w:type="pct"/>
+          </w:tcPr>
+          <w:p>
+            <w:pPr>
+              <w:pStyle w:val="BodyText"/>
+              <w:cnfStyle w:val="000000000000" w:firstRow="0" w:lastRow="0" w:firstColumn="0" w:lastColumn="0" w:oddVBand="0" w:evenVBand="0" w:oddHBand="0" w:evenHBand="0" w:firstRowFirstColumn="0" w:firstRowLastColumn="0" w:lastRowFirstColumn="0" w:lastRowLastColumn="0"/>
+              <w:rPr>
+                <w:lang w:val="de-DE"/>
+              </w:rPr>
+            </w:pPr>
+            <w:r>
+              <w:rPr>
+                <w:lang w:val="de-DE"/>
+              </w:rPr>
+              <w:t>Applikation öffnet eine View mit der Eingabemaske für die Erfassung von Projektdaten</w:t>
+            </w:r>
+          </w:p>
+        </w:tc>
+      </w:tr>
+      <w:tr>
+        <w:trPr>
+          <w:trHeight w:val="340"/>
+        </w:trPr>
+        <w:tc>
+          <w:tcPr>
+            <w:cnfStyle w:val="001000000000" w:firstRow="0" w:lastRow="0" w:firstColumn="1" w:lastColumn="0" w:oddVBand="0" w:evenVBand="0" w:oddHBand="0" w:evenHBand="0" w:firstRowFirstColumn="0" w:firstRowLastColumn="0" w:lastRowFirstColumn="0" w:lastRowLastColumn="0"/>
+            <w:tcW w:w="1537" w:type="pct"/>
+          </w:tcPr>
+          <w:p>
+            <w:pPr>
+              <w:pStyle w:val="BodyText"/>
+              <w:rPr>
+                <w:lang w:val="de-DE"/>
+              </w:rPr>
+            </w:pPr>
+            <w:r>
+              <w:rPr>
+                <w:lang w:val="de-DE"/>
+              </w:rPr>
+              <w:t>Synchronisations-verhalten</w:t>
+            </w:r>
+          </w:p>
+        </w:tc>
+        <w:tc>
+          <w:tcPr>
+            <w:tcW w:w="3463" w:type="pct"/>
+            <w:gridSpan w:val="2"/>
+          </w:tcPr>
+          <w:p>
+            <w:pPr>
+              <w:pStyle w:val="BodyText"/>
+              <w:cnfStyle w:val="000000000000" w:firstRow="0" w:lastRow="0" w:firstColumn="0" w:lastColumn="0" w:oddVBand="0" w:evenVBand="0" w:oddHBand="0" w:evenHBand="0" w:firstRowFirstColumn="0" w:firstRowLastColumn="0" w:lastRowFirstColumn="0" w:lastRowLastColumn="0"/>
+              <w:rPr>
+                <w:lang w:val="de-DE"/>
+              </w:rPr>
+            </w:pPr>
+          </w:p>
+        </w:tc>
+      </w:tr>
+    </w:tbl>
+    <w:p>
+      <w:pPr>
+        <w:pStyle w:val="BodyText"/>
+        <w:rPr>
+          <w:lang w:val="de-DE"/>
+        </w:rPr>
       </w:pPr>
     </w:p>
     <w:p>
       <w:pPr>
         <w:pStyle w:val="Heading2"/>
+        <w:rPr>
+          <w:lang w:val="de-DE"/>
+        </w:rPr>
       </w:pPr>
       <w:bookmarkStart w:id="2" w:name="X5d48377a5f2e8f16e974932c148ecee8af08978"/>
       <w:bookmarkEnd w:id="1"/>
       <w:r>
+        <w:rPr>
+          <w:lang w:val="de-DE"/>
+        </w:rPr>
         <w:t>Qualitätsziele</w:t>
       </w:r>
+    </w:p>
+    <w:p>
+      <w:pPr>
+        <w:pStyle w:val="Heading3"/>
+        <w:rPr>
+          <w:lang w:val="de-DE"/>
+        </w:rPr>
+      </w:pPr>
+      <w:r>
+        <w:rPr>
+          <w:lang w:val="de-DE"/>
+        </w:rPr>
+        <w:t>Offline Modus</w:t>
+      </w:r>
+    </w:p>
+    <w:p>
+      <w:pPr>
+        <w:pStyle w:val="BodyText"/>
+        <w:rPr>
+          <w:lang w:val="de-DE"/>
+        </w:rPr>
+      </w:pPr>
+      <w:r>
+        <w:rPr>
+          <w:lang w:val="de-DE"/>
+        </w:rPr>
+        <w:t>Die Baustellen App muss a</w:t>
+      </w:r>
+      <w:r>
+        <w:rPr>
+          <w:lang w:val="de-DE"/>
+        </w:rPr>
+        <w:t xml:space="preserve">uch offline funktionieren. Sämtliche </w:t>
+      </w:r>
+      <w:r>
+        <w:rPr>
+          <w:lang w:val="de-DE"/>
+        </w:rPr>
+        <w:t>Funktionen sind verfügbar, auch wenn keine Verbindung mit dem Internet hergestellt werden kann.</w:t>
+      </w:r>
+    </w:p>
+    <w:p>
+      <w:pPr>
+        <w:pStyle w:val="BodyText"/>
+        <w:rPr>
+          <w:lang w:val="de-DE"/>
+        </w:rPr>
+      </w:pPr>
     </w:p>
     <w:p>
       <w:pPr>
@@ -345,7 +994,6 @@
       <w:bookmarkEnd w:id="0"/>
       <w:bookmarkEnd w:id="3"/>
       <w:r>
-        <w:lastRenderedPageBreak/>
         <w:t>Randbedingungen</w:t>
       </w:r>
     </w:p>
@@ -409,6 +1057,7 @@
         <w:rPr>
           <w:lang w:val="de-CH"/>
         </w:rPr>
+        <w:lastRenderedPageBreak/>
         <w:t>Technischer Kontext</w:t>
       </w:r>
     </w:p>
@@ -734,7 +1383,6 @@
       <w:bookmarkStart w:id="12" w:name="Xb041fe08fd6e6904063f4ed4649c012218339a1"/>
       <w:bookmarkEnd w:id="11"/>
       <w:r>
-        <w:lastRenderedPageBreak/>
         <w:t>&lt;Name Blackbox 2&gt;</w:t>
       </w:r>
     </w:p>
@@ -819,6 +1467,7 @@
         <w:rPr>
           <w:lang w:val="de-CH"/>
         </w:rPr>
+        <w:lastRenderedPageBreak/>
         <w:t>&lt;Name Schnittstelle m&gt;</w:t>
       </w:r>
     </w:p>
@@ -1091,7 +1740,6 @@
           <w:iCs/>
           <w:lang w:val="de-CH"/>
         </w:rPr>
-        <w:lastRenderedPageBreak/>
         <w:t>&lt;Bezeichnung Laufzeitszenario 2&gt;</w:t>
       </w:r>
     </w:p>
@@ -1155,6 +1803,7 @@
         <w:rPr>
           <w:lang w:val="de-CH"/>
         </w:rPr>
+        <w:lastRenderedPageBreak/>
         <w:t>Verteilungssicht</w:t>
       </w:r>
     </w:p>
@@ -1508,7 +2157,6 @@
         <w:rPr>
           <w:lang w:val="de-CH"/>
         </w:rPr>
-        <w:lastRenderedPageBreak/>
         <w:t>…</w:t>
       </w:r>
     </w:p>
@@ -1560,6 +2208,7 @@
         <w:rPr>
           <w:lang w:val="de-CH"/>
         </w:rPr>
+        <w:lastRenderedPageBreak/>
         <w:t>Architekturentscheidungen</w:t>
       </w:r>
     </w:p>
@@ -1608,7 +2257,7 @@
         </w:rPr>
         <w:t xml:space="preserve">Siehe </w:t>
       </w:r>
-      <w:hyperlink r:id="rId9">
+      <w:hyperlink r:id="rId11">
         <w:r>
           <w:rPr>
             <w:rStyle w:val="Hyperlink"/>
@@ -1996,11 +2645,103 @@
       </w:pPr>
     </w:lvl>
   </w:abstractNum>
+  <w:abstractNum w:abstractNumId="2" w15:restartNumberingAfterBreak="0">
+    <w:nsid w:val="477768C0"/>
+    <w:multiLevelType w:val="hybridMultilevel"/>
+    <w:tmpl w:val="786EAF82"/>
+    <w:lvl w:ilvl="0" w:tplc="2000000F">
+      <w:start w:val="1"/>
+      <w:numFmt w:val="decimal"/>
+      <w:lvlText w:val="%1."/>
+      <w:lvlJc w:val="left"/>
+      <w:pPr>
+        <w:ind w:left="720" w:hanging="360"/>
+      </w:pPr>
+      <w:rPr>
+        <w:rFonts w:hint="default"/>
+      </w:rPr>
+    </w:lvl>
+    <w:lvl w:ilvl="1" w:tplc="20000019" w:tentative="1">
+      <w:start w:val="1"/>
+      <w:numFmt w:val="lowerLetter"/>
+      <w:lvlText w:val="%2."/>
+      <w:lvlJc w:val="left"/>
+      <w:pPr>
+        <w:ind w:left="1440" w:hanging="360"/>
+      </w:pPr>
+    </w:lvl>
+    <w:lvl w:ilvl="2" w:tplc="2000001B" w:tentative="1">
+      <w:start w:val="1"/>
+      <w:numFmt w:val="lowerRoman"/>
+      <w:lvlText w:val="%3."/>
+      <w:lvlJc w:val="right"/>
+      <w:pPr>
+        <w:ind w:left="2160" w:hanging="180"/>
+      </w:pPr>
+    </w:lvl>
+    <w:lvl w:ilvl="3" w:tplc="2000000F" w:tentative="1">
+      <w:start w:val="1"/>
+      <w:numFmt w:val="decimal"/>
+      <w:lvlText w:val="%4."/>
+      <w:lvlJc w:val="left"/>
+      <w:pPr>
+        <w:ind w:left="2880" w:hanging="360"/>
+      </w:pPr>
+    </w:lvl>
+    <w:lvl w:ilvl="4" w:tplc="20000019" w:tentative="1">
+      <w:start w:val="1"/>
+      <w:numFmt w:val="lowerLetter"/>
+      <w:lvlText w:val="%5."/>
+      <w:lvlJc w:val="left"/>
+      <w:pPr>
+        <w:ind w:left="3600" w:hanging="360"/>
+      </w:pPr>
+    </w:lvl>
+    <w:lvl w:ilvl="5" w:tplc="2000001B" w:tentative="1">
+      <w:start w:val="1"/>
+      <w:numFmt w:val="lowerRoman"/>
+      <w:lvlText w:val="%6."/>
+      <w:lvlJc w:val="right"/>
+      <w:pPr>
+        <w:ind w:left="4320" w:hanging="180"/>
+      </w:pPr>
+    </w:lvl>
+    <w:lvl w:ilvl="6" w:tplc="2000000F" w:tentative="1">
+      <w:start w:val="1"/>
+      <w:numFmt w:val="decimal"/>
+      <w:lvlText w:val="%7."/>
+      <w:lvlJc w:val="left"/>
+      <w:pPr>
+        <w:ind w:left="5040" w:hanging="360"/>
+      </w:pPr>
+    </w:lvl>
+    <w:lvl w:ilvl="7" w:tplc="20000019" w:tentative="1">
+      <w:start w:val="1"/>
+      <w:numFmt w:val="lowerLetter"/>
+      <w:lvlText w:val="%8."/>
+      <w:lvlJc w:val="left"/>
+      <w:pPr>
+        <w:ind w:left="5760" w:hanging="360"/>
+      </w:pPr>
+    </w:lvl>
+    <w:lvl w:ilvl="8" w:tplc="2000001B" w:tentative="1">
+      <w:start w:val="1"/>
+      <w:numFmt w:val="lowerRoman"/>
+      <w:lvlText w:val="%9."/>
+      <w:lvlJc w:val="right"/>
+      <w:pPr>
+        <w:ind w:left="6480" w:hanging="180"/>
+      </w:pPr>
+    </w:lvl>
+  </w:abstractNum>
   <w:num w:numId="1" w16cid:durableId="2091468039">
     <w:abstractNumId w:val="0"/>
   </w:num>
   <w:num w:numId="2" w16cid:durableId="141235882">
     <w:abstractNumId w:val="1"/>
+  </w:num>
+  <w:num w:numId="3" w16cid:durableId="980960204">
+    <w:abstractNumId w:val="2"/>
   </w:num>
 </w:numbering>
 </file>
@@ -3008,6 +3749,130 @@
       <w:rFonts w:ascii="Consolas" w:hAnsi="Consolas"/>
       <w:sz w:val="22"/>
     </w:rPr>
+  </w:style>
+  <w:style w:type="table" w:styleId="TableGrid">
+    <w:name w:val="Table Grid"/>
+    <w:basedOn w:val="TableNormal"/>
+    <w:rsid w:val="00C46D51"/>
+    <w:pPr>
+      <w:spacing w:after="0"/>
+    </w:pPr>
+    <w:tblPr>
+      <w:tblBorders>
+        <w:top w:val="single" w:sz="4" w:space="0" w:color="auto"/>
+        <w:left w:val="single" w:sz="4" w:space="0" w:color="auto"/>
+        <w:bottom w:val="single" w:sz="4" w:space="0" w:color="auto"/>
+        <w:right w:val="single" w:sz="4" w:space="0" w:color="auto"/>
+        <w:insideH w:val="single" w:sz="4" w:space="0" w:color="auto"/>
+        <w:insideV w:val="single" w:sz="4" w:space="0" w:color="auto"/>
+      </w:tblBorders>
+    </w:tblPr>
+  </w:style>
+  <w:style w:type="table" w:styleId="GridTable5Dark-Accent1">
+    <w:name w:val="Grid Table 5 Dark Accent 1"/>
+    <w:basedOn w:val="TableNormal"/>
+    <w:uiPriority w:val="50"/>
+    <w:rsid w:val="00297096"/>
+    <w:pPr>
+      <w:spacing w:after="0"/>
+    </w:pPr>
+    <w:tblPr>
+      <w:tblStyleRowBandSize w:val="1"/>
+      <w:tblStyleColBandSize w:val="1"/>
+      <w:tblBorders>
+        <w:top w:val="single" w:sz="4" w:space="0" w:color="FFFFFF" w:themeColor="background1"/>
+        <w:left w:val="single" w:sz="4" w:space="0" w:color="FFFFFF" w:themeColor="background1"/>
+        <w:bottom w:val="single" w:sz="4" w:space="0" w:color="FFFFFF" w:themeColor="background1"/>
+        <w:right w:val="single" w:sz="4" w:space="0" w:color="FFFFFF" w:themeColor="background1"/>
+        <w:insideH w:val="single" w:sz="4" w:space="0" w:color="FFFFFF" w:themeColor="background1"/>
+        <w:insideV w:val="single" w:sz="4" w:space="0" w:color="FFFFFF" w:themeColor="background1"/>
+      </w:tblBorders>
+    </w:tblPr>
+    <w:tcPr>
+      <w:shd w:val="clear" w:color="auto" w:fill="DBE5F1" w:themeFill="accent1" w:themeFillTint="33"/>
+    </w:tcPr>
+    <w:tblStylePr w:type="firstRow">
+      <w:rPr>
+        <w:b/>
+        <w:bCs/>
+        <w:color w:val="FFFFFF" w:themeColor="background1"/>
+      </w:rPr>
+      <w:tblPr/>
+      <w:tcPr>
+        <w:tcBorders>
+          <w:top w:val="single" w:sz="4" w:space="0" w:color="FFFFFF" w:themeColor="background1"/>
+          <w:left w:val="single" w:sz="4" w:space="0" w:color="FFFFFF" w:themeColor="background1"/>
+          <w:right w:val="single" w:sz="4" w:space="0" w:color="FFFFFF" w:themeColor="background1"/>
+          <w:insideH w:val="nil"/>
+          <w:insideV w:val="nil"/>
+        </w:tcBorders>
+        <w:shd w:val="clear" w:color="auto" w:fill="4F81BD" w:themeFill="accent1"/>
+      </w:tcPr>
+    </w:tblStylePr>
+    <w:tblStylePr w:type="lastRow">
+      <w:rPr>
+        <w:b/>
+        <w:bCs/>
+        <w:color w:val="FFFFFF" w:themeColor="background1"/>
+      </w:rPr>
+      <w:tblPr/>
+      <w:tcPr>
+        <w:tcBorders>
+          <w:left w:val="single" w:sz="4" w:space="0" w:color="FFFFFF" w:themeColor="background1"/>
+          <w:bottom w:val="single" w:sz="4" w:space="0" w:color="FFFFFF" w:themeColor="background1"/>
+          <w:right w:val="single" w:sz="4" w:space="0" w:color="FFFFFF" w:themeColor="background1"/>
+          <w:insideH w:val="nil"/>
+          <w:insideV w:val="nil"/>
+        </w:tcBorders>
+        <w:shd w:val="clear" w:color="auto" w:fill="4F81BD" w:themeFill="accent1"/>
+      </w:tcPr>
+    </w:tblStylePr>
+    <w:tblStylePr w:type="firstCol">
+      <w:rPr>
+        <w:b/>
+        <w:bCs/>
+        <w:color w:val="FFFFFF" w:themeColor="background1"/>
+      </w:rPr>
+      <w:tblPr/>
+      <w:tcPr>
+        <w:tcBorders>
+          <w:top w:val="single" w:sz="4" w:space="0" w:color="FFFFFF" w:themeColor="background1"/>
+          <w:left w:val="single" w:sz="4" w:space="0" w:color="FFFFFF" w:themeColor="background1"/>
+          <w:bottom w:val="single" w:sz="4" w:space="0" w:color="FFFFFF" w:themeColor="background1"/>
+          <w:insideV w:val="nil"/>
+        </w:tcBorders>
+        <w:shd w:val="clear" w:color="auto" w:fill="4F81BD" w:themeFill="accent1"/>
+      </w:tcPr>
+    </w:tblStylePr>
+    <w:tblStylePr w:type="lastCol">
+      <w:rPr>
+        <w:b/>
+        <w:bCs/>
+        <w:color w:val="FFFFFF" w:themeColor="background1"/>
+      </w:rPr>
+      <w:tblPr/>
+      <w:tcPr>
+        <w:tcBorders>
+          <w:top w:val="single" w:sz="4" w:space="0" w:color="FFFFFF" w:themeColor="background1"/>
+          <w:bottom w:val="single" w:sz="4" w:space="0" w:color="FFFFFF" w:themeColor="background1"/>
+          <w:right w:val="single" w:sz="4" w:space="0" w:color="FFFFFF" w:themeColor="background1"/>
+          <w:insideV w:val="nil"/>
+        </w:tcBorders>
+        <w:shd w:val="clear" w:color="auto" w:fill="4F81BD" w:themeFill="accent1"/>
+      </w:tcPr>
+    </w:tblStylePr>
+    <w:tblStylePr w:type="band1Vert">
+      <w:tblPr/>
+      <w:tcPr>
+        <w:shd w:val="clear" w:color="auto" w:fill="B8CCE4" w:themeFill="accent1" w:themeFillTint="66"/>
+      </w:tcPr>
+    </w:tblStylePr>
+    <w:tblStylePr w:type="band1Horz">
+      <w:tblPr/>
+      <w:tcPr>
+        <w:shd w:val="clear" w:color="auto" w:fill="B8CCE4" w:themeFill="accent1" w:themeFillTint="66"/>
+      </w:tcPr>
+    </w:tblStylePr>
   </w:style>
 </w:styles>
 </file>
@@ -3328,4 +4193,16 @@
   </a:objectDefaults>
   <a:extraClrSchemeLst/>
 </a:theme>
+</file>
+
+<file path=customXml/item1.xml><?xml version="1.0" encoding="utf-8"?>
+<b:Sources xmlns:b="http://schemas.openxmlformats.org/officeDocument/2006/bibliography" xmlns="http://schemas.openxmlformats.org/officeDocument/2006/bibliography" SelectedStyle="\APASixthEditionOfficeOnline.xsl" StyleName="APA" Version="6"/>
+</file>
+
+<file path=customXml/itemProps1.xml><?xml version="1.0" encoding="utf-8"?>
+<ds:datastoreItem xmlns:ds="http://schemas.openxmlformats.org/officeDocument/2006/customXml" ds:itemID="{35DF27A9-D015-453B-A6FE-5B6F1C363831}">
+  <ds:schemaRefs>
+    <ds:schemaRef ds:uri="http://schemas.openxmlformats.org/officeDocument/2006/bibliography"/>
+  </ds:schemaRefs>
+</ds:datastoreItem>
 </file>
</xml_diff>

<commit_message>
Architektur: Fachlicher und technischer Kontext als Whitebox und Datenmodel hinzugefügt
</commit_message>
<xml_diff>
--- a/architektur/arch-baustellen-app.docx
+++ b/architektur/arch-baustellen-app.docx
@@ -3937,9 +3937,9 @@
         <w:tblLook w:val="0020" w:firstRow="1" w:lastRow="0" w:firstColumn="0" w:lastColumn="0" w:noHBand="0" w:noVBand="0"/>
       </w:tblPr>
       <w:tblGrid>
-        <w:gridCol w:w="1679"/>
-        <w:gridCol w:w="2007"/>
-        <w:gridCol w:w="5890"/>
+        <w:gridCol w:w="2309"/>
+        <w:gridCol w:w="1800"/>
+        <w:gridCol w:w="5467"/>
       </w:tblGrid>
       <w:tr>
         <w:trPr>
@@ -4003,10 +4003,6 @@
           </w:tcPr>
           <w:p>
             <w:r>
-              <w:rPr>
-                <w:i/>
-                <w:iCs/>
-              </w:rPr>
               <w:t>Solarexpert AG</w:t>
             </w:r>
           </w:p>
@@ -4086,6 +4082,166 @@
           </w:p>
         </w:tc>
       </w:tr>
+      <w:tr>
+        <w:tc>
+          <w:tcPr>
+            <w:tcW w:w="0" w:type="auto"/>
+          </w:tcPr>
+          <w:p>
+            <w:r>
+              <w:t>Entwickler</w:t>
+            </w:r>
+          </w:p>
+        </w:tc>
+        <w:tc>
+          <w:tcPr>
+            <w:tcW w:w="0" w:type="auto"/>
+          </w:tcPr>
+          <w:p>
+            <w:r>
+              <w:t>Amos Zürcher</w:t>
+            </w:r>
+          </w:p>
+        </w:tc>
+        <w:tc>
+          <w:tcPr>
+            <w:tcW w:w="0" w:type="auto"/>
+          </w:tcPr>
+          <w:p>
+            <w:r>
+              <w:t>Setzt die Fachlichen- und Qualtiätsanforderungen in die Baustellen App um.</w:t>
+            </w:r>
+          </w:p>
+        </w:tc>
+      </w:tr>
+      <w:tr>
+        <w:tc>
+          <w:tcPr>
+            <w:tcW w:w="0" w:type="auto"/>
+          </w:tcPr>
+          <w:p>
+            <w:r>
+              <w:t>Mitarbeiter Solarexpert AG</w:t>
+            </w:r>
+          </w:p>
+        </w:tc>
+        <w:tc>
+          <w:tcPr>
+            <w:tcW w:w="0" w:type="auto"/>
+          </w:tcPr>
+          <w:p>
+            <w:r>
+              <w:t>Solarexpert AG</w:t>
+            </w:r>
+          </w:p>
+        </w:tc>
+        <w:tc>
+          <w:tcPr>
+            <w:tcW w:w="0" w:type="auto"/>
+          </w:tcPr>
+          <w:p>
+            <w:r>
+              <w:t>Will schnell und immer auf Projektdaten zugreifen und Notizen sehen und erfassen können.</w:t>
+            </w:r>
+          </w:p>
+        </w:tc>
+      </w:tr>
+      <w:tr>
+        <w:tc>
+          <w:tcPr>
+            <w:tcW w:w="0" w:type="auto"/>
+          </w:tcPr>
+          <w:p>
+            <w:r>
+              <w:t>Software Architekt</w:t>
+            </w:r>
+          </w:p>
+        </w:tc>
+        <w:tc>
+          <w:tcPr>
+            <w:tcW w:w="0" w:type="auto"/>
+          </w:tcPr>
+          <w:p>
+            <w:r>
+              <w:t>Amos Zürcher</w:t>
+            </w:r>
+          </w:p>
+        </w:tc>
+        <w:tc>
+          <w:tcPr>
+            <w:tcW w:w="0" w:type="auto"/>
+          </w:tcPr>
+          <w:p>
+            <w:r>
+              <w:t>Erstellt die Architektur des Systems aus den Anforderungen des Kunden.</w:t>
+            </w:r>
+          </w:p>
+        </w:tc>
+      </w:tr>
+      <w:tr>
+        <w:tc>
+          <w:tcPr>
+            <w:tcW w:w="0" w:type="auto"/>
+          </w:tcPr>
+          <w:p>
+            <w:r>
+              <w:t>Projektleiter Solarexpert AG</w:t>
+            </w:r>
+          </w:p>
+        </w:tc>
+        <w:tc>
+          <w:tcPr>
+            <w:tcW w:w="0" w:type="auto"/>
+          </w:tcPr>
+          <w:p>
+            <w:r>
+              <w:t>Solarexpert AG</w:t>
+            </w:r>
+          </w:p>
+        </w:tc>
+        <w:tc>
+          <w:tcPr>
+            <w:tcW w:w="0" w:type="auto"/>
+          </w:tcPr>
+          <w:p>
+            <w:r>
+              <w:t>Muss auf die Projektdaten zugreifen können. Sowohl im Backoffice wie auch auf der Baustelle.</w:t>
+            </w:r>
+          </w:p>
+        </w:tc>
+      </w:tr>
+      <w:tr>
+        <w:tc>
+          <w:tcPr>
+            <w:tcW w:w="0" w:type="auto"/>
+          </w:tcPr>
+          <w:p>
+            <w:r>
+              <w:t>Sachbearbeiter Solarexpert AG</w:t>
+            </w:r>
+          </w:p>
+        </w:tc>
+        <w:tc>
+          <w:tcPr>
+            <w:tcW w:w="0" w:type="auto"/>
+          </w:tcPr>
+          <w:p>
+            <w:r>
+              <w:t>Solarexpert AG</w:t>
+            </w:r>
+          </w:p>
+        </w:tc>
+        <w:tc>
+          <w:tcPr>
+            <w:tcW w:w="0" w:type="auto"/>
+          </w:tcPr>
+          <w:p>
+            <w:r>
+              <w:t>Bearbeitet Projektdaten aus dem Backoffice.</w:t>
+            </w:r>
+          </w:p>
+        </w:tc>
+      </w:tr>
     </w:tbl>
     <w:p>
       <w:pPr>
@@ -4096,6 +4252,7 @@
       <w:bookmarkEnd w:id="0"/>
       <w:bookmarkEnd w:id="7"/>
       <w:r>
+        <w:lastRenderedPageBreak/>
         <w:t>Randbedingungen</w:t>
       </w:r>
       <w:bookmarkEnd w:id="8"/>
@@ -4122,17 +4279,925 @@
         <w:t>Fachlicher Kontext</w:t>
       </w:r>
       <w:bookmarkEnd w:id="12"/>
+      <w:r>
+        <w:t xml:space="preserve"> (Blackbox)</w:t>
+      </w:r>
     </w:p>
     <w:p>
       <w:pPr>
         <w:pStyle w:val="FirstParagraph"/>
+        <w:keepNext/>
+      </w:pPr>
+      <w:r>
+        <w:drawing>
+          <wp:inline distT="0" distB="0" distL="0" distR="0" wp14:anchorId="0F5B96A3" wp14:editId="029519C8">
+            <wp:extent cx="5943600" cy="3361055"/>
+            <wp:effectExtent l="0" t="0" r="0" b="0"/>
+            <wp:docPr id="1140137378" name="Picture 1" descr="A black and white file&#10;&#10;Description automatically generated"/>
+            <wp:cNvGraphicFramePr>
+              <a:graphicFrameLocks xmlns:a="http://schemas.openxmlformats.org/drawingml/2006/main" noChangeAspect="1"/>
+            </wp:cNvGraphicFramePr>
+            <a:graphic xmlns:a="http://schemas.openxmlformats.org/drawingml/2006/main">
+              <a:graphicData uri="http://schemas.openxmlformats.org/drawingml/2006/picture">
+                <pic:pic xmlns:pic="http://schemas.openxmlformats.org/drawingml/2006/picture">
+                  <pic:nvPicPr>
+                    <pic:cNvPr id="1140137378" name="Picture 1" descr="A black and white file&#10;&#10;Description automatically generated"/>
+                    <pic:cNvPicPr/>
+                  </pic:nvPicPr>
+                  <pic:blipFill>
+                    <a:blip r:embed="rId8">
+                      <a:extLst>
+                        <a:ext uri="{28A0092B-C50C-407E-A947-70E740481C1C}">
+                          <a14:useLocalDpi xmlns:a14="http://schemas.microsoft.com/office/drawing/2010/main" val="0"/>
+                        </a:ext>
+                      </a:extLst>
+                    </a:blip>
+                    <a:stretch>
+                      <a:fillRect/>
+                    </a:stretch>
+                  </pic:blipFill>
+                  <pic:spPr>
+                    <a:xfrm>
+                      <a:off x="0" y="0"/>
+                      <a:ext cx="5943600" cy="3361055"/>
+                    </a:xfrm>
+                    <a:prstGeom prst="rect">
+                      <a:avLst/>
+                    </a:prstGeom>
+                  </pic:spPr>
+                </pic:pic>
+              </a:graphicData>
+            </a:graphic>
+          </wp:inline>
+        </w:drawing>
+      </w:r>
+    </w:p>
+    <w:p>
+      <w:pPr>
+        <w:pStyle w:val="Caption"/>
+      </w:pPr>
+      <w:r>
+        <w:t xml:space="preserve">Abbildung </w:t>
+      </w:r>
+      <w:r>
+        <w:fldChar w:fldCharType="begin"/>
+      </w:r>
+      <w:r>
+        <w:instrText xml:space="preserve"> SEQ Abbildung \* ARABIC </w:instrText>
+      </w:r>
+      <w:r>
+        <w:fldChar w:fldCharType="separate"/>
+      </w:r>
+      <w:r>
+        <w:t>1</w:t>
+      </w:r>
+      <w:r>
+        <w:fldChar w:fldCharType="end"/>
+      </w:r>
+      <w:r>
+        <w:t xml:space="preserve"> Kontextabgrenzung des Systems</w:t>
+      </w:r>
+    </w:p>
+    <w:p>
+      <w:pPr>
+        <w:pStyle w:val="Heading2"/>
+      </w:pPr>
+      <w:r>
+        <w:t>Auflistung der externen Aktoren und Systeme</w:t>
+      </w:r>
+    </w:p>
+    <w:p>
+      <w:pPr>
+        <w:pStyle w:val="Caption"/>
+        <w:keepNext/>
+      </w:pPr>
+      <w:r>
+        <w:t xml:space="preserve">Tabelle </w:t>
+      </w:r>
+      <w:r>
+        <w:fldChar w:fldCharType="begin"/>
+      </w:r>
+      <w:r>
+        <w:instrText xml:space="preserve"> SEQ Tabelle \* ARABIC </w:instrText>
+      </w:r>
+      <w:r>
+        <w:fldChar w:fldCharType="separate"/>
+      </w:r>
+      <w:r>
+        <w:t>2</w:t>
+      </w:r>
+      <w:r>
+        <w:fldChar w:fldCharType="end"/>
+      </w:r>
+      <w:r>
+        <w:t xml:space="preserve"> Beschreibung der Aktoren der Baustellen App</w:t>
+      </w:r>
+    </w:p>
+    <w:tbl>
+      <w:tblPr>
+        <w:tblStyle w:val="GridTable4-Accent1"/>
+        <w:tblW w:w="0" w:type="auto"/>
+        <w:tblLook w:val="04A0" w:firstRow="1" w:lastRow="0" w:firstColumn="1" w:lastColumn="0" w:noHBand="0" w:noVBand="1"/>
+      </w:tblPr>
+      <w:tblGrid>
+        <w:gridCol w:w="2394"/>
+        <w:gridCol w:w="2394"/>
+        <w:gridCol w:w="2394"/>
+        <w:gridCol w:w="2394"/>
+      </w:tblGrid>
+      <w:tr>
+        <w:trPr>
+          <w:cnfStyle w:val="100000000000" w:firstRow="1" w:lastRow="0" w:firstColumn="0" w:lastColumn="0" w:oddVBand="0" w:evenVBand="0" w:oddHBand="0" w:evenHBand="0" w:firstRowFirstColumn="0" w:firstRowLastColumn="0" w:lastRowFirstColumn="0" w:lastRowLastColumn="0"/>
+        </w:trPr>
+        <w:tc>
+          <w:tcPr>
+            <w:cnfStyle w:val="001000000000" w:firstRow="0" w:lastRow="0" w:firstColumn="1" w:lastColumn="0" w:oddVBand="0" w:evenVBand="0" w:oddHBand="0" w:evenHBand="0" w:firstRowFirstColumn="0" w:firstRowLastColumn="0" w:lastRowFirstColumn="0" w:lastRowLastColumn="0"/>
+            <w:tcW w:w="2394" w:type="dxa"/>
+          </w:tcPr>
+          <w:p>
+            <w:pPr>
+              <w:pStyle w:val="BodyText"/>
+            </w:pPr>
+            <w:r>
+              <w:t>Aktor/System</w:t>
+            </w:r>
+          </w:p>
+        </w:tc>
+        <w:tc>
+          <w:tcPr>
+            <w:tcW w:w="2394" w:type="dxa"/>
+          </w:tcPr>
+          <w:p>
+            <w:pPr>
+              <w:pStyle w:val="BodyText"/>
+              <w:cnfStyle w:val="100000000000" w:firstRow="1" w:lastRow="0" w:firstColumn="0" w:lastColumn="0" w:oddVBand="0" w:evenVBand="0" w:oddHBand="0" w:evenHBand="0" w:firstRowFirstColumn="0" w:firstRowLastColumn="0" w:lastRowFirstColumn="0" w:lastRowLastColumn="0"/>
+            </w:pPr>
+            <w:r>
+              <w:t>Beziehung zu</w:t>
+            </w:r>
+          </w:p>
+        </w:tc>
+        <w:tc>
+          <w:tcPr>
+            <w:tcW w:w="2394" w:type="dxa"/>
+          </w:tcPr>
+          <w:p>
+            <w:pPr>
+              <w:pStyle w:val="BodyText"/>
+              <w:cnfStyle w:val="100000000000" w:firstRow="1" w:lastRow="0" w:firstColumn="0" w:lastColumn="0" w:oddVBand="0" w:evenVBand="0" w:oddHBand="0" w:evenHBand="0" w:firstRowFirstColumn="0" w:firstRowLastColumn="0" w:lastRowFirstColumn="0" w:lastRowLastColumn="0"/>
+            </w:pPr>
+            <w:r>
+              <w:t>Aktionen</w:t>
+            </w:r>
+          </w:p>
+        </w:tc>
+        <w:tc>
+          <w:tcPr>
+            <w:tcW w:w="2394" w:type="dxa"/>
+          </w:tcPr>
+          <w:p>
+            <w:pPr>
+              <w:pStyle w:val="BodyText"/>
+              <w:cnfStyle w:val="100000000000" w:firstRow="1" w:lastRow="0" w:firstColumn="0" w:lastColumn="0" w:oddVBand="0" w:evenVBand="0" w:oddHBand="0" w:evenHBand="0" w:firstRowFirstColumn="0" w:firstRowLastColumn="0" w:lastRowFirstColumn="0" w:lastRowLastColumn="0"/>
+            </w:pPr>
+            <w:r>
+              <w:t>Beschreibung</w:t>
+            </w:r>
+          </w:p>
+        </w:tc>
+      </w:tr>
+      <w:tr>
+        <w:trPr>
+          <w:cnfStyle w:val="000000100000" w:firstRow="0" w:lastRow="0" w:firstColumn="0" w:lastColumn="0" w:oddVBand="0" w:evenVBand="0" w:oddHBand="1" w:evenHBand="0" w:firstRowFirstColumn="0" w:firstRowLastColumn="0" w:lastRowFirstColumn="0" w:lastRowLastColumn="0"/>
+        </w:trPr>
+        <w:tc>
+          <w:tcPr>
+            <w:cnfStyle w:val="001000000000" w:firstRow="0" w:lastRow="0" w:firstColumn="1" w:lastColumn="0" w:oddVBand="0" w:evenVBand="0" w:oddHBand="0" w:evenHBand="0" w:firstRowFirstColumn="0" w:firstRowLastColumn="0" w:lastRowFirstColumn="0" w:lastRowLastColumn="0"/>
+            <w:tcW w:w="2394" w:type="dxa"/>
+          </w:tcPr>
+          <w:p>
+            <w:pPr>
+              <w:pStyle w:val="BodyText"/>
+            </w:pPr>
+            <w:r>
+              <w:t>Projektleiter</w:t>
+            </w:r>
+          </w:p>
+        </w:tc>
+        <w:tc>
+          <w:tcPr>
+            <w:tcW w:w="2394" w:type="dxa"/>
+          </w:tcPr>
+          <w:p>
+            <w:pPr>
+              <w:pStyle w:val="BodyText"/>
+              <w:cnfStyle w:val="000000100000" w:firstRow="0" w:lastRow="0" w:firstColumn="0" w:lastColumn="0" w:oddVBand="0" w:evenVBand="0" w:oddHBand="1" w:evenHBand="0" w:firstRowFirstColumn="0" w:firstRowLastColumn="0" w:lastRowFirstColumn="0" w:lastRowLastColumn="0"/>
+            </w:pPr>
+            <w:r>
+              <w:t>Baustellen App</w:t>
+            </w:r>
+          </w:p>
+        </w:tc>
+        <w:tc>
+          <w:tcPr>
+            <w:tcW w:w="2394" w:type="dxa"/>
+          </w:tcPr>
+          <w:p>
+            <w:pPr>
+              <w:pStyle w:val="BodyText"/>
+              <w:numPr>
+                <w:ilvl w:val="0"/>
+                <w:numId w:val="18"/>
+              </w:numPr>
+              <w:cnfStyle w:val="000000100000" w:firstRow="0" w:lastRow="0" w:firstColumn="0" w:lastColumn="0" w:oddVBand="0" w:evenVBand="0" w:oddHBand="1" w:evenHBand="0" w:firstRowFirstColumn="0" w:firstRowLastColumn="0" w:lastRowFirstColumn="0" w:lastRowLastColumn="0"/>
+            </w:pPr>
+            <w:r>
+              <w:t>Erstellt Projekte</w:t>
+            </w:r>
+          </w:p>
+          <w:p>
+            <w:pPr>
+              <w:pStyle w:val="BodyText"/>
+              <w:numPr>
+                <w:ilvl w:val="0"/>
+                <w:numId w:val="18"/>
+              </w:numPr>
+              <w:cnfStyle w:val="000000100000" w:firstRow="0" w:lastRow="0" w:firstColumn="0" w:lastColumn="0" w:oddVBand="0" w:evenVBand="0" w:oddHBand="1" w:evenHBand="0" w:firstRowFirstColumn="0" w:firstRowLastColumn="0" w:lastRowFirstColumn="0" w:lastRowLastColumn="0"/>
+            </w:pPr>
+            <w:r>
+              <w:t>Betrachtet Projekte</w:t>
+            </w:r>
+          </w:p>
+          <w:p>
+            <w:pPr>
+              <w:pStyle w:val="BodyText"/>
+              <w:numPr>
+                <w:ilvl w:val="0"/>
+                <w:numId w:val="18"/>
+              </w:numPr>
+              <w:cnfStyle w:val="000000100000" w:firstRow="0" w:lastRow="0" w:firstColumn="0" w:lastColumn="0" w:oddVBand="0" w:evenVBand="0" w:oddHBand="1" w:evenHBand="0" w:firstRowFirstColumn="0" w:firstRowLastColumn="0" w:lastRowFirstColumn="0" w:lastRowLastColumn="0"/>
+            </w:pPr>
+            <w:r>
+              <w:t>Bearbeitet Projekte</w:t>
+            </w:r>
+          </w:p>
+          <w:p>
+            <w:pPr>
+              <w:pStyle w:val="BodyText"/>
+              <w:numPr>
+                <w:ilvl w:val="0"/>
+                <w:numId w:val="18"/>
+              </w:numPr>
+              <w:cnfStyle w:val="000000100000" w:firstRow="0" w:lastRow="0" w:firstColumn="0" w:lastColumn="0" w:oddVBand="0" w:evenVBand="0" w:oddHBand="1" w:evenHBand="0" w:firstRowFirstColumn="0" w:firstRowLastColumn="0" w:lastRowFirstColumn="0" w:lastRowLastColumn="0"/>
+            </w:pPr>
+            <w:r>
+              <w:t>Erstellt Notizen</w:t>
+            </w:r>
+          </w:p>
+          <w:p>
+            <w:pPr>
+              <w:pStyle w:val="BodyText"/>
+              <w:numPr>
+                <w:ilvl w:val="0"/>
+                <w:numId w:val="18"/>
+              </w:numPr>
+              <w:cnfStyle w:val="000000100000" w:firstRow="0" w:lastRow="0" w:firstColumn="0" w:lastColumn="0" w:oddVBand="0" w:evenVBand="0" w:oddHBand="1" w:evenHBand="0" w:firstRowFirstColumn="0" w:firstRowLastColumn="0" w:lastRowFirstColumn="0" w:lastRowLastColumn="0"/>
+            </w:pPr>
+            <w:r>
+              <w:lastRenderedPageBreak/>
+              <w:t>Betrachtet Notizen</w:t>
+            </w:r>
+          </w:p>
+        </w:tc>
+        <w:tc>
+          <w:tcPr>
+            <w:tcW w:w="2394" w:type="dxa"/>
+          </w:tcPr>
+          <w:p>
+            <w:pPr>
+              <w:pStyle w:val="BodyText"/>
+              <w:cnfStyle w:val="000000100000" w:firstRow="0" w:lastRow="0" w:firstColumn="0" w:lastColumn="0" w:oddVBand="0" w:evenVBand="0" w:oddHBand="1" w:evenHBand="0" w:firstRowFirstColumn="0" w:firstRowLastColumn="0" w:lastRowFirstColumn="0" w:lastRowLastColumn="0"/>
+            </w:pPr>
+            <w:r>
+              <w:lastRenderedPageBreak/>
+              <w:t xml:space="preserve">Der Projektleiter ist verwantwortlich für seine Projekte. Diese muss er betrachten und bearbeiten können. Zusätzlich kann er Notizen erfassen und betrachten. Er benutzt das System über das Webgui und das </w:t>
+            </w:r>
+            <w:r>
+              <w:lastRenderedPageBreak/>
+              <w:t>mobile GUI. Der Projektleiter kann nur die Ihm zugewiesenen Projekte betrachten.</w:t>
+            </w:r>
+          </w:p>
+        </w:tc>
+      </w:tr>
+      <w:tr>
+        <w:tc>
+          <w:tcPr>
+            <w:cnfStyle w:val="001000000000" w:firstRow="0" w:lastRow="0" w:firstColumn="1" w:lastColumn="0" w:oddVBand="0" w:evenVBand="0" w:oddHBand="0" w:evenHBand="0" w:firstRowFirstColumn="0" w:firstRowLastColumn="0" w:lastRowFirstColumn="0" w:lastRowLastColumn="0"/>
+            <w:tcW w:w="2394" w:type="dxa"/>
+          </w:tcPr>
+          <w:p>
+            <w:pPr>
+              <w:pStyle w:val="BodyText"/>
+            </w:pPr>
+            <w:r>
+              <w:lastRenderedPageBreak/>
+              <w:t>Sachbearbeiter</w:t>
+            </w:r>
+          </w:p>
+        </w:tc>
+        <w:tc>
+          <w:tcPr>
+            <w:tcW w:w="2394" w:type="dxa"/>
+          </w:tcPr>
+          <w:p>
+            <w:pPr>
+              <w:pStyle w:val="BodyText"/>
+              <w:cnfStyle w:val="000000000000" w:firstRow="0" w:lastRow="0" w:firstColumn="0" w:lastColumn="0" w:oddVBand="0" w:evenVBand="0" w:oddHBand="0" w:evenHBand="0" w:firstRowFirstColumn="0" w:firstRowLastColumn="0" w:lastRowFirstColumn="0" w:lastRowLastColumn="0"/>
+            </w:pPr>
+            <w:r>
+              <w:t>Baustellen App</w:t>
+            </w:r>
+          </w:p>
+        </w:tc>
+        <w:tc>
+          <w:tcPr>
+            <w:tcW w:w="2394" w:type="dxa"/>
+          </w:tcPr>
+          <w:p>
+            <w:pPr>
+              <w:pStyle w:val="BodyText"/>
+              <w:numPr>
+                <w:ilvl w:val="0"/>
+                <w:numId w:val="18"/>
+              </w:numPr>
+              <w:cnfStyle w:val="000000000000" w:firstRow="0" w:lastRow="0" w:firstColumn="0" w:lastColumn="0" w:oddVBand="0" w:evenVBand="0" w:oddHBand="0" w:evenHBand="0" w:firstRowFirstColumn="0" w:firstRowLastColumn="0" w:lastRowFirstColumn="0" w:lastRowLastColumn="0"/>
+            </w:pPr>
+            <w:r>
+              <w:t>Erstellt Projekte</w:t>
+            </w:r>
+          </w:p>
+          <w:p>
+            <w:pPr>
+              <w:pStyle w:val="BodyText"/>
+              <w:numPr>
+                <w:ilvl w:val="0"/>
+                <w:numId w:val="18"/>
+              </w:numPr>
+              <w:cnfStyle w:val="000000000000" w:firstRow="0" w:lastRow="0" w:firstColumn="0" w:lastColumn="0" w:oddVBand="0" w:evenVBand="0" w:oddHBand="0" w:evenHBand="0" w:firstRowFirstColumn="0" w:firstRowLastColumn="0" w:lastRowFirstColumn="0" w:lastRowLastColumn="0"/>
+            </w:pPr>
+            <w:r>
+              <w:t>Betrachtet Projekte</w:t>
+            </w:r>
+          </w:p>
+          <w:p>
+            <w:pPr>
+              <w:pStyle w:val="BodyText"/>
+              <w:numPr>
+                <w:ilvl w:val="0"/>
+                <w:numId w:val="18"/>
+              </w:numPr>
+              <w:cnfStyle w:val="000000000000" w:firstRow="0" w:lastRow="0" w:firstColumn="0" w:lastColumn="0" w:oddVBand="0" w:evenVBand="0" w:oddHBand="0" w:evenHBand="0" w:firstRowFirstColumn="0" w:firstRowLastColumn="0" w:lastRowFirstColumn="0" w:lastRowLastColumn="0"/>
+            </w:pPr>
+            <w:r>
+              <w:t>Bearbeitet Projekte</w:t>
+            </w:r>
+          </w:p>
+          <w:p>
+            <w:pPr>
+              <w:pStyle w:val="BodyText"/>
+              <w:numPr>
+                <w:ilvl w:val="0"/>
+                <w:numId w:val="18"/>
+              </w:numPr>
+              <w:cnfStyle w:val="000000000000" w:firstRow="0" w:lastRow="0" w:firstColumn="0" w:lastColumn="0" w:oddVBand="0" w:evenVBand="0" w:oddHBand="0" w:evenHBand="0" w:firstRowFirstColumn="0" w:firstRowLastColumn="0" w:lastRowFirstColumn="0" w:lastRowLastColumn="0"/>
+            </w:pPr>
+            <w:r>
+              <w:t>Erstellt Notizen</w:t>
+            </w:r>
+          </w:p>
+          <w:p>
+            <w:pPr>
+              <w:pStyle w:val="BodyText"/>
+              <w:numPr>
+                <w:ilvl w:val="0"/>
+                <w:numId w:val="19"/>
+              </w:numPr>
+              <w:cnfStyle w:val="000000000000" w:firstRow="0" w:lastRow="0" w:firstColumn="0" w:lastColumn="0" w:oddVBand="0" w:evenVBand="0" w:oddHBand="0" w:evenHBand="0" w:firstRowFirstColumn="0" w:firstRowLastColumn="0" w:lastRowFirstColumn="0" w:lastRowLastColumn="0"/>
+            </w:pPr>
+            <w:r>
+              <w:t>Betrachtet Notizen</w:t>
+            </w:r>
+          </w:p>
+        </w:tc>
+        <w:tc>
+          <w:tcPr>
+            <w:tcW w:w="2394" w:type="dxa"/>
+          </w:tcPr>
+          <w:p>
+            <w:pPr>
+              <w:pStyle w:val="BodyText"/>
+              <w:cnfStyle w:val="000000000000" w:firstRow="0" w:lastRow="0" w:firstColumn="0" w:lastColumn="0" w:oddVBand="0" w:evenVBand="0" w:oddHBand="0" w:evenHBand="0" w:firstRowFirstColumn="0" w:firstRowLastColumn="0" w:lastRowFirstColumn="0" w:lastRowLastColumn="0"/>
+            </w:pPr>
+            <w:r>
+              <w:t>Der Sachbearbeiter kann alle Projekte betrachten und bearbeiten damit er im Auftrag von Projektleitern oder gemäss Prozessschritten, mutationen an den Projektdaten durchführen kann. Der Sachbearbeiter verwendet nur das Webgui.</w:t>
+            </w:r>
+          </w:p>
+        </w:tc>
+      </w:tr>
+      <w:tr>
+        <w:trPr>
+          <w:cnfStyle w:val="000000100000" w:firstRow="0" w:lastRow="0" w:firstColumn="0" w:lastColumn="0" w:oddVBand="0" w:evenVBand="0" w:oddHBand="1" w:evenHBand="0" w:firstRowFirstColumn="0" w:firstRowLastColumn="0" w:lastRowFirstColumn="0" w:lastRowLastColumn="0"/>
+        </w:trPr>
+        <w:tc>
+          <w:tcPr>
+            <w:cnfStyle w:val="001000000000" w:firstRow="0" w:lastRow="0" w:firstColumn="1" w:lastColumn="0" w:oddVBand="0" w:evenVBand="0" w:oddHBand="0" w:evenHBand="0" w:firstRowFirstColumn="0" w:firstRowLastColumn="0" w:lastRowFirstColumn="0" w:lastRowLastColumn="0"/>
+            <w:tcW w:w="2394" w:type="dxa"/>
+          </w:tcPr>
+          <w:p>
+            <w:pPr>
+              <w:pStyle w:val="BodyText"/>
+            </w:pPr>
+            <w:r>
+              <w:t>Mitarbeiter auf der Baustelle</w:t>
+            </w:r>
+          </w:p>
+        </w:tc>
+        <w:tc>
+          <w:tcPr>
+            <w:tcW w:w="2394" w:type="dxa"/>
+          </w:tcPr>
+          <w:p>
+            <w:pPr>
+              <w:pStyle w:val="BodyText"/>
+              <w:cnfStyle w:val="000000100000" w:firstRow="0" w:lastRow="0" w:firstColumn="0" w:lastColumn="0" w:oddVBand="0" w:evenVBand="0" w:oddHBand="1" w:evenHBand="0" w:firstRowFirstColumn="0" w:firstRowLastColumn="0" w:lastRowFirstColumn="0" w:lastRowLastColumn="0"/>
+            </w:pPr>
+            <w:r>
+              <w:t>Baustellen App</w:t>
+            </w:r>
+          </w:p>
+        </w:tc>
+        <w:tc>
+          <w:tcPr>
+            <w:tcW w:w="2394" w:type="dxa"/>
+          </w:tcPr>
+          <w:p>
+            <w:pPr>
+              <w:pStyle w:val="BodyText"/>
+              <w:numPr>
+                <w:ilvl w:val="0"/>
+                <w:numId w:val="19"/>
+              </w:numPr>
+              <w:cnfStyle w:val="000000100000" w:firstRow="0" w:lastRow="0" w:firstColumn="0" w:lastColumn="0" w:oddVBand="0" w:evenVBand="0" w:oddHBand="1" w:evenHBand="0" w:firstRowFirstColumn="0" w:firstRowLastColumn="0" w:lastRowFirstColumn="0" w:lastRowLastColumn="0"/>
+            </w:pPr>
+            <w:r>
+              <w:t>Projekte Betrachten</w:t>
+            </w:r>
+          </w:p>
+          <w:p>
+            <w:pPr>
+              <w:pStyle w:val="BodyText"/>
+              <w:numPr>
+                <w:ilvl w:val="0"/>
+                <w:numId w:val="19"/>
+              </w:numPr>
+              <w:cnfStyle w:val="000000100000" w:firstRow="0" w:lastRow="0" w:firstColumn="0" w:lastColumn="0" w:oddVBand="0" w:evenVBand="0" w:oddHBand="1" w:evenHBand="0" w:firstRowFirstColumn="0" w:firstRowLastColumn="0" w:lastRowFirstColumn="0" w:lastRowLastColumn="0"/>
+            </w:pPr>
+            <w:r>
+              <w:t>Notizen erfassen</w:t>
+            </w:r>
+          </w:p>
+          <w:p>
+            <w:pPr>
+              <w:pStyle w:val="BodyText"/>
+              <w:numPr>
+                <w:ilvl w:val="0"/>
+                <w:numId w:val="19"/>
+              </w:numPr>
+              <w:cnfStyle w:val="000000100000" w:firstRow="0" w:lastRow="0" w:firstColumn="0" w:lastColumn="0" w:oddVBand="0" w:evenVBand="0" w:oddHBand="1" w:evenHBand="0" w:firstRowFirstColumn="0" w:firstRowLastColumn="0" w:lastRowFirstColumn="0" w:lastRowLastColumn="0"/>
+            </w:pPr>
+            <w:r>
+              <w:t>Notizen betrachten</w:t>
+            </w:r>
+          </w:p>
+        </w:tc>
+        <w:tc>
+          <w:tcPr>
+            <w:tcW w:w="2394" w:type="dxa"/>
+          </w:tcPr>
+          <w:p>
+            <w:pPr>
+              <w:pStyle w:val="BodyText"/>
+              <w:cnfStyle w:val="000000100000" w:firstRow="0" w:lastRow="0" w:firstColumn="0" w:lastColumn="0" w:oddVBand="0" w:evenVBand="0" w:oddHBand="1" w:evenHBand="0" w:firstRowFirstColumn="0" w:firstRowLastColumn="0" w:lastRowFirstColumn="0" w:lastRowLastColumn="0"/>
+            </w:pPr>
+            <w:r>
+              <w:t xml:space="preserve"> </w:t>
+            </w:r>
+            <w:r>
+              <w:t>Der Mitarbeiter auf der Baustelle muss auf Projektdaten zugreifen und Notizen erfassen können. Für diesen Aktor ist Verfügbarkeit der Daten der wichtigste Faktor. Der Mitarbeiter muss auch offline auf Projektdaten zugreifen können.</w:t>
+            </w:r>
+          </w:p>
+        </w:tc>
+      </w:tr>
+    </w:tbl>
+    <w:p>
+      <w:pPr>
+        <w:pStyle w:val="Heading1"/>
+      </w:pPr>
+      <w:bookmarkStart w:id="14" w:name="_Toc186536485"/>
+      <w:bookmarkStart w:id="15" w:name="section-solution-strategy"/>
+      <w:bookmarkEnd w:id="11"/>
+      <w:bookmarkEnd w:id="13"/>
+      <w:r>
+        <w:t>Lösungsstrategie</w:t>
+      </w:r>
+      <w:bookmarkEnd w:id="14"/>
+    </w:p>
+    <w:p>
+      <w:pPr>
+        <w:pStyle w:val="Heading2"/>
+      </w:pPr>
+      <w:r>
+        <w:t>Verfügbarkeit Offline</w:t>
+      </w:r>
+    </w:p>
+    <w:p>
+      <w:r>
+        <w:t>Um dem Mitarbeiter auf der Baustelle eine einfache Möglichkeit zu bieten auf die Projektdaten zuzugreifen, wird eine native, mobile Applikation erstellt. Dieser mobile Client bietet die Möglichkeit die Applikation offline zu nutzen, Daten zu erfassen und Bilder zu speichern. Die Datenmanipulationen werden auf dem mobilen Gerät zwischen gespeichert</w:t>
+      </w:r>
+      <w:r>
+        <w:t xml:space="preserve"> und in das Backend synchronisiert, wenn Konnektivität wiederhergestellt wurde.</w:t>
+      </w:r>
+    </w:p>
+    <w:p>
+      <w:pPr>
+        <w:pStyle w:val="Heading2"/>
+      </w:pPr>
+      <w:r>
+        <w:t>Daten Integrität</w:t>
+      </w:r>
+    </w:p>
+    <w:p>
+      <w:r>
+        <w:t xml:space="preserve">Da hier ein Multi-User System mit verteilten Komponenten und offline Fähigkeit realisiert werden soll, muss </w:t>
+      </w:r>
+      <w:r>
+        <w:t xml:space="preserve">auf die Sicherstellung der Datenintegrität besonders geachtet werden. Aus den </w:t>
+      </w:r>
+      <w:r>
+        <w:lastRenderedPageBreak/>
+        <w:t>verschiedenen möglichen Methoden für die Synchronisation soll anhand einer Nutzwertanalyse die geeignetste Methode ausgewählt werden. Deshalb gilt es mögliche Methoden zu identifizieren und zu analysieren.</w:t>
+      </w:r>
+    </w:p>
+    <w:p>
+      <w:pPr>
+        <w:pStyle w:val="Heading2"/>
+      </w:pPr>
+      <w:r>
+        <w:t>Sicherheit</w:t>
+      </w:r>
+    </w:p>
+    <w:p>
+      <w:r>
+        <w:t>Grundsätzlich kann kein Benutzer ohne Authentifizierung auf die Daten zugreifen. Den Backendservices erlauben keine anonymen Requests. Ein zweistufiges Rollenmodel erlaubt zusätzlich eine feinere Einschränkung von Benutzeraktionen. Jeder Service überprüft die Rolle des Benutzers und erlaubt oder verbiedet entsprechende Aktionen.</w:t>
+      </w:r>
+    </w:p>
+    <w:p>
+      <w:pPr>
+        <w:pStyle w:val="Heading2"/>
+      </w:pPr>
+      <w:r>
+        <w:t>Performance</w:t>
+      </w:r>
+    </w:p>
+    <w:p>
+      <w:r>
+        <w:t>Die Applikation wird in Service Domänen aufgeteilt. Jeder Service enthält seine Buisnesslogik, Schnittstellen und Persistierung, angelehnt an eine Microservice Architektur. Jeder Service wird als Container betrieben</w:t>
+      </w:r>
+      <w:r>
+        <w:t>. Das erlaubt eine gute horizontale Skalierung.</w:t>
+      </w:r>
+    </w:p>
+    <w:p>
+      <w:pPr>
+        <w:pStyle w:val="Heading2"/>
+      </w:pPr>
+      <w:r>
+        <w:t>Web Frontend</w:t>
+      </w:r>
+    </w:p>
+    <w:p>
+      <w:r>
+        <w:t>Für das Management der Projekte wird ein Webportal realisiert. Da diese Arbeit vorwiegend am Desktop geschieht, bietete ein Webportal die bessere Benutzererfahrung als eine mobile App. Das Webportal wird eine Single Page Application(SPA).</w:t>
+      </w:r>
+    </w:p>
+    <w:p>
+      <w:pPr>
+        <w:pStyle w:val="Heading2"/>
+      </w:pPr>
+      <w:r>
+        <w:t>Mobile App</w:t>
+      </w:r>
+    </w:p>
+    <w:p>
+      <w:r>
+        <w:t>Für die Anwendung im Feld kommt eine mobile App für iOS und Android zum Einsatz. In diesem Kontext ist Verfügbarkeit und Geschwindigkeit von Bedeutung. Die mobile Applikation wird auf diese Qualitätsmerkmale zugeschnitten, damit der Mitarbeiter auf der Baustelle die bestmögliche Effizienz in der Verwendung der Baustellen App erhält.</w:t>
+      </w:r>
+    </w:p>
+    <w:p>
+      <w:pPr>
+        <w:pStyle w:val="Heading2"/>
+      </w:pPr>
+      <w:r>
+        <w:t>Auslieferungsstrategie</w:t>
+      </w:r>
+    </w:p>
+    <w:p>
+      <w:r>
+        <w:t>Das Backend wird in einer public Cloud auf einer Container Plattform betrieben. Das Webfrontend ist über die gleiche Domäne wie das Backend verfügbar und kann von jedem Rechner mit Verbindung zum Internet aufgerufen werden. Die mobile App</w:t>
+      </w:r>
+      <w:r>
+        <w:t xml:space="preserve"> wird als Download im Cloudstorage zur Verfügung gestellt. Mitarbeiter können die App über einen offiziellen Link auf ihr Gerät herunterladen und installieren.</w:t>
+      </w:r>
+    </w:p>
+    <w:p>
+      <w:pPr>
+        <w:pStyle w:val="Heading1"/>
+      </w:pPr>
+      <w:bookmarkStart w:id="16" w:name="_Toc186536486"/>
+      <w:bookmarkStart w:id="17" w:name="section-building-block-view"/>
+      <w:bookmarkEnd w:id="15"/>
+      <w:r>
+        <w:lastRenderedPageBreak/>
+        <w:t>Bausteinsicht</w:t>
+      </w:r>
+      <w:bookmarkEnd w:id="16"/>
+    </w:p>
+    <w:p>
+      <w:pPr>
+        <w:pStyle w:val="Heading2"/>
+      </w:pPr>
+      <w:bookmarkStart w:id="18" w:name="_Toc186536487"/>
+      <w:bookmarkStart w:id="19" w:name="X5e167288a0c21296dcc8d1936f6d7d1ef5759ba"/>
+      <w:r>
+        <w:t>Whitebox Gesamtsystem</w:t>
+      </w:r>
+      <w:bookmarkEnd w:id="18"/>
+    </w:p>
+    <w:p>
+      <w:pPr>
+        <w:pStyle w:val="Heading3"/>
+      </w:pPr>
+      <w:r>
+        <w:t>Fachlicher Kontext</w:t>
+      </w:r>
+    </w:p>
+    <w:p>
+      <w:pPr>
+        <w:pStyle w:val="FirstParagraph"/>
+        <w:keepNext/>
+      </w:pPr>
+      <w:r>
+        <w:drawing>
+          <wp:inline distT="0" distB="0" distL="0" distR="0" wp14:anchorId="515155FE" wp14:editId="60F2CEDF">
+            <wp:extent cx="5943600" cy="2605494"/>
+            <wp:effectExtent l="0" t="0" r="0" b="0"/>
+            <wp:docPr id="1425580847" name="Picture 2"/>
+            <wp:cNvGraphicFramePr>
+              <a:graphicFrameLocks xmlns:a="http://schemas.openxmlformats.org/drawingml/2006/main" noChangeAspect="1"/>
+            </wp:cNvGraphicFramePr>
+            <a:graphic xmlns:a="http://schemas.openxmlformats.org/drawingml/2006/main">
+              <a:graphicData uri="http://schemas.openxmlformats.org/drawingml/2006/picture">
+                <pic:pic xmlns:pic="http://schemas.openxmlformats.org/drawingml/2006/picture">
+                  <pic:nvPicPr>
+                    <pic:cNvPr id="1425580847" name="Picture 2"/>
+                    <pic:cNvPicPr/>
+                  </pic:nvPicPr>
+                  <pic:blipFill>
+                    <a:blip r:embed="rId9">
+                      <a:extLst>
+                        <a:ext uri="{28A0092B-C50C-407E-A947-70E740481C1C}">
+                          <a14:useLocalDpi xmlns:a14="http://schemas.microsoft.com/office/drawing/2010/main" val="0"/>
+                        </a:ext>
+                      </a:extLst>
+                    </a:blip>
+                    <a:stretch>
+                      <a:fillRect/>
+                    </a:stretch>
+                  </pic:blipFill>
+                  <pic:spPr>
+                    <a:xfrm>
+                      <a:off x="0" y="0"/>
+                      <a:ext cx="5943600" cy="2605494"/>
+                    </a:xfrm>
+                    <a:prstGeom prst="rect">
+                      <a:avLst/>
+                    </a:prstGeom>
+                  </pic:spPr>
+                </pic:pic>
+              </a:graphicData>
+            </a:graphic>
+          </wp:inline>
+        </w:drawing>
+      </w:r>
+    </w:p>
+    <w:p>
+      <w:pPr>
+        <w:pStyle w:val="Caption"/>
+      </w:pPr>
+      <w:r>
+        <w:t xml:space="preserve">Abbildung </w:t>
+      </w:r>
+      <w:r>
+        <w:fldChar w:fldCharType="begin"/>
+      </w:r>
+      <w:r>
+        <w:instrText xml:space="preserve"> SEQ Abbildung \* ARABIC </w:instrText>
+      </w:r>
+      <w:r>
+        <w:fldChar w:fldCharType="separate"/>
+      </w:r>
+      <w:r>
+        <w:t>2</w:t>
+      </w:r>
+      <w:r>
+        <w:fldChar w:fldCharType="end"/>
+      </w:r>
+      <w:r>
+        <w:t xml:space="preserve"> Übersicht über das Gesamtsystem (Level 0)</w:t>
+      </w:r>
+    </w:p>
+    <w:p>
+      <w:pPr>
+        <w:pStyle w:val="Heading3"/>
+      </w:pPr>
+      <w:r>
+        <w:t>Technischer Kontext</w:t>
+      </w:r>
+    </w:p>
+    <w:p>
+      <w:pPr>
+        <w:keepNext/>
+      </w:pPr>
+      <w:r>
+        <w:drawing>
+          <wp:inline distT="0" distB="0" distL="0" distR="0" wp14:anchorId="4AE1212A" wp14:editId="496C9326">
+            <wp:extent cx="5943600" cy="2605405"/>
+            <wp:effectExtent l="0" t="0" r="0" b="0"/>
+            <wp:docPr id="816890031" name="Picture 1" descr="A screenshot of a computer&#10;&#10;Description automatically generated"/>
+            <wp:cNvGraphicFramePr>
+              <a:graphicFrameLocks xmlns:a="http://schemas.openxmlformats.org/drawingml/2006/main" noChangeAspect="1"/>
+            </wp:cNvGraphicFramePr>
+            <a:graphic xmlns:a="http://schemas.openxmlformats.org/drawingml/2006/main">
+              <a:graphicData uri="http://schemas.openxmlformats.org/drawingml/2006/picture">
+                <pic:pic xmlns:pic="http://schemas.openxmlformats.org/drawingml/2006/picture">
+                  <pic:nvPicPr>
+                    <pic:cNvPr id="816890031" name="Picture 1" descr="A screenshot of a computer&#10;&#10;Description automatically generated"/>
+                    <pic:cNvPicPr/>
+                  </pic:nvPicPr>
+                  <pic:blipFill>
+                    <a:blip r:embed="rId10">
+                      <a:extLst>
+                        <a:ext uri="{28A0092B-C50C-407E-A947-70E740481C1C}">
+                          <a14:useLocalDpi xmlns:a14="http://schemas.microsoft.com/office/drawing/2010/main" val="0"/>
+                        </a:ext>
+                      </a:extLst>
+                    </a:blip>
+                    <a:stretch>
+                      <a:fillRect/>
+                    </a:stretch>
+                  </pic:blipFill>
+                  <pic:spPr>
+                    <a:xfrm>
+                      <a:off x="0" y="0"/>
+                      <a:ext cx="5943600" cy="2605405"/>
+                    </a:xfrm>
+                    <a:prstGeom prst="rect">
+                      <a:avLst/>
+                    </a:prstGeom>
+                  </pic:spPr>
+                </pic:pic>
+              </a:graphicData>
+            </a:graphic>
+          </wp:inline>
+        </w:drawing>
+      </w:r>
+    </w:p>
+    <w:p>
+      <w:pPr>
+        <w:pStyle w:val="Caption"/>
+      </w:pPr>
+      <w:r>
+        <w:t xml:space="preserve">Abbildung </w:t>
+      </w:r>
+      <w:r>
+        <w:fldChar w:fldCharType="begin"/>
+      </w:r>
+      <w:r>
+        <w:instrText xml:space="preserve"> SEQ Abbildung \* ARABIC </w:instrText>
+      </w:r>
+      <w:r>
+        <w:fldChar w:fldCharType="separate"/>
+      </w:r>
+      <w:r>
+        <w:t>3</w:t>
+      </w:r>
+      <w:r>
+        <w:fldChar w:fldCharType="end"/>
+      </w:r>
+      <w:r>
+        <w:t xml:space="preserve"> Technische Übersicht über die Komponenten und Schnittstellen der Applikation (Level 0)</w:t>
+      </w:r>
+    </w:p>
+    <w:p>
+      <w:pPr>
+        <w:pStyle w:val="DefinitionTerm"/>
+      </w:pPr>
+      <w:r>
+        <w:t>Begründung</w:t>
+      </w:r>
+    </w:p>
+    <w:p>
+      <w:pPr>
+        <w:pStyle w:val="Definition"/>
+      </w:pPr>
+      <w:r>
+        <w:t>Die Baustellen App besteht aus verschiedenen Komponenten, um die Last und Verantwortlichkeiten zu verteilen.</w:t>
+      </w:r>
+      <w:r>
+        <w:t xml:space="preserve"> Die Buisesslogik wurde in die drei Domänen Project, Note und Identity eingeteilt. Jede Domäne enthält ein Service mit der entsprechenden Buisnesslogik. </w:t>
+      </w:r>
+      <w:r>
+        <w:t xml:space="preserve">Alle </w:t>
+      </w:r>
+      <w:r>
+        <w:lastRenderedPageBreak/>
+        <w:t xml:space="preserve">Schnittstellen werden als REST/HTTPS Schnittstelle implementiert. </w:t>
+      </w:r>
+      <w:r>
+        <w:t>REST/HTTPS ist stabil, bewährt und beim Entwickler etabliert. Damit Probleme bezüglich CORS verhindert werden können, wird zwischen Services und Web oder Mobile Frontend ein API Gateway realisert. Ausserdem implementiert der Gateway die Authentifizierung der Benutzer.</w:t>
+      </w:r>
+    </w:p>
+    <w:p>
+      <w:pPr>
+        <w:pStyle w:val="DefinitionTerm"/>
+      </w:pPr>
+      <w:r>
+        <w:t>Enthaltene Bausteine</w:t>
+      </w:r>
+    </w:p>
+    <w:p>
+      <w:pPr>
+        <w:pStyle w:val="Definition"/>
       </w:pPr>
       <w:r>
         <w:rPr>
-          <w:b/>
-          <w:bCs/>
+          <w:i/>
+          <w:iCs/>
         </w:rPr>
-        <w:t>&lt;Diagramm und/oder Tabelle&gt;</w:t>
+        <w:t>&lt;Beschreibung der enthaltenen Bausteine (Blackboxen)&gt;</w:t>
+      </w:r>
+    </w:p>
+    <w:p>
+      <w:pPr>
+        <w:pStyle w:val="DefinitionTerm"/>
+      </w:pPr>
+      <w:r>
+        <w:t>Wichtige Schnittstellen</w:t>
+      </w:r>
+    </w:p>
+    <w:p>
+      <w:pPr>
+        <w:pStyle w:val="Definition"/>
+      </w:pPr>
+      <w:r>
+        <w:rPr>
+          <w:i/>
+          <w:iCs/>
+        </w:rPr>
+        <w:t>&lt;Beschreibung wichtiger Schnittstellen&gt;</w:t>
+      </w:r>
+    </w:p>
+    <w:p>
+      <w:pPr>
+        <w:pStyle w:val="Heading3"/>
+      </w:pPr>
+      <w:bookmarkStart w:id="20" w:name="_Toc186536488"/>
+      <w:bookmarkStart w:id="21" w:name="X8395f474885f2ae71f822b4b09a4be6fffd5269"/>
+      <w:r>
+        <w:t>&lt;Name Blackbox 1&gt;</w:t>
+      </w:r>
+      <w:bookmarkEnd w:id="20"/>
+    </w:p>
+    <w:p>
+      <w:pPr>
+        <w:pStyle w:val="FirstParagraph"/>
+      </w:pPr>
+      <w:r>
+        <w:rPr>
+          <w:i/>
+          <w:iCs/>
+        </w:rPr>
+        <w:t>&lt;Zweck/Verantwortung&gt;</w:t>
       </w:r>
     </w:p>
     <w:p>
@@ -4141,23 +5206,170 @@
       </w:pPr>
       <w:r>
         <w:rPr>
-          <w:b/>
-          <w:bCs/>
+          <w:i/>
+          <w:iCs/>
         </w:rPr>
-        <w:t>&lt;optional: Erläuterung der externen fachlichen Schnittstellen&gt;</w:t>
-      </w:r>
+        <w:t>&lt;Schnittstelle(n)&gt;</w:t>
+      </w:r>
+    </w:p>
+    <w:p>
+      <w:pPr>
+        <w:pStyle w:val="BodyText"/>
+      </w:pPr>
+      <w:r>
+        <w:rPr>
+          <w:i/>
+          <w:iCs/>
+        </w:rPr>
+        <w:t>&lt;(Optional) Qualitäts-/Leistungsmerkmale&gt;</w:t>
+      </w:r>
+    </w:p>
+    <w:p>
+      <w:pPr>
+        <w:pStyle w:val="BodyText"/>
+      </w:pPr>
+      <w:r>
+        <w:rPr>
+          <w:i/>
+          <w:iCs/>
+        </w:rPr>
+        <w:t>&lt;(Optional) Ablageort/Datei(en)&gt;</w:t>
+      </w:r>
+    </w:p>
+    <w:p>
+      <w:pPr>
+        <w:pStyle w:val="BodyText"/>
+      </w:pPr>
+      <w:r>
+        <w:rPr>
+          <w:i/>
+          <w:iCs/>
+        </w:rPr>
+        <w:t>&lt;(Optional) Erfüllte Anforderungen&gt;</w:t>
+      </w:r>
+    </w:p>
+    <w:p>
+      <w:pPr>
+        <w:pStyle w:val="BodyText"/>
+      </w:pPr>
+      <w:r>
+        <w:rPr>
+          <w:i/>
+          <w:iCs/>
+        </w:rPr>
+        <w:t>&lt;(optional) Offene Punkte/Probleme/Risiken&gt;</w:t>
+      </w:r>
+    </w:p>
+    <w:p>
+      <w:pPr>
+        <w:pStyle w:val="Heading3"/>
+      </w:pPr>
+      <w:bookmarkStart w:id="22" w:name="_Toc186536489"/>
+      <w:bookmarkStart w:id="23" w:name="Xb041fe08fd6e6904063f4ed4649c012218339a1"/>
+      <w:bookmarkEnd w:id="21"/>
+      <w:r>
+        <w:t>&lt;Name Blackbox 2&gt;</w:t>
+      </w:r>
+      <w:bookmarkEnd w:id="22"/>
+    </w:p>
+    <w:p>
+      <w:pPr>
+        <w:pStyle w:val="FirstParagraph"/>
+      </w:pPr>
+      <w:r>
+        <w:rPr>
+          <w:i/>
+          <w:iCs/>
+        </w:rPr>
+        <w:t>&lt;Blackbox-Template&gt;</w:t>
+      </w:r>
+    </w:p>
+    <w:p>
+      <w:pPr>
+        <w:pStyle w:val="Heading3"/>
+      </w:pPr>
+      <w:bookmarkStart w:id="24" w:name="_Toc186536490"/>
+      <w:bookmarkStart w:id="25" w:name="Xbceb7ea8dbd2616de5f84ac6a9fd75ee547552e"/>
+      <w:bookmarkEnd w:id="23"/>
+      <w:r>
+        <w:t>&lt;Name Blackbox n&gt;</w:t>
+      </w:r>
+      <w:bookmarkEnd w:id="24"/>
+    </w:p>
+    <w:p>
+      <w:pPr>
+        <w:pStyle w:val="FirstParagraph"/>
+      </w:pPr>
+      <w:r>
+        <w:rPr>
+          <w:i/>
+          <w:iCs/>
+        </w:rPr>
+        <w:t>&lt;Blackbox-Template&gt;</w:t>
+      </w:r>
+    </w:p>
+    <w:p>
+      <w:pPr>
+        <w:pStyle w:val="Heading3"/>
+      </w:pPr>
+      <w:bookmarkStart w:id="26" w:name="_Toc186536491"/>
+      <w:bookmarkStart w:id="27" w:name="X9aa240df1525ec6d390664619abb25e3ab6c935"/>
+      <w:bookmarkEnd w:id="25"/>
+      <w:r>
+        <w:t>&lt;Name Schnittstelle 1&gt;</w:t>
+      </w:r>
+      <w:bookmarkEnd w:id="26"/>
+    </w:p>
+    <w:p>
+      <w:pPr>
+        <w:pStyle w:val="FirstParagraph"/>
+      </w:pPr>
+      <w:r>
+        <w:t>…</w:t>
+      </w:r>
+    </w:p>
+    <w:p>
+      <w:pPr>
+        <w:pStyle w:val="Heading3"/>
+      </w:pPr>
+      <w:bookmarkStart w:id="28" w:name="_Toc186536492"/>
+      <w:bookmarkStart w:id="29" w:name="Xce03f2a8173c03a497cf975a963892097a897ee"/>
+      <w:bookmarkEnd w:id="27"/>
+      <w:r>
+        <w:t>&lt;Name Schnittstelle m&gt;</w:t>
+      </w:r>
+      <w:bookmarkEnd w:id="28"/>
     </w:p>
     <w:p>
       <w:pPr>
         <w:pStyle w:val="Heading2"/>
       </w:pPr>
-      <w:bookmarkStart w:id="14" w:name="_Toc186536484"/>
-      <w:bookmarkStart w:id="15" w:name="X122197777589c7ff4ce2ddbd966e276bbbbad38"/>
-      <w:bookmarkEnd w:id="13"/>
-      <w:r>
-        <w:t>Technischer Kontext</w:t>
-      </w:r>
-      <w:bookmarkEnd w:id="14"/>
+      <w:bookmarkStart w:id="30" w:name="_Toc186536493"/>
+      <w:bookmarkStart w:id="31" w:name="X4e28e78288b972ef597af89fecfd75e3570f52b"/>
+      <w:bookmarkEnd w:id="19"/>
+      <w:bookmarkEnd w:id="29"/>
+      <w:r>
+        <w:t>Ebene 2</w:t>
+      </w:r>
+      <w:bookmarkEnd w:id="30"/>
+    </w:p>
+    <w:p>
+      <w:pPr>
+        <w:pStyle w:val="Heading3"/>
+      </w:pPr>
+      <w:bookmarkStart w:id="32" w:name="_Toc186536494"/>
+      <w:bookmarkStart w:id="33" w:name="X7c2c1946687f07fe636c760bad2b3d03047d5b0"/>
+      <w:r>
+        <w:t xml:space="preserve">Whitebox </w:t>
+      </w:r>
+      <w:r>
+        <w:rPr>
+          <w:i/>
+          <w:iCs/>
+        </w:rPr>
+        <w:t>&lt;Baustein 1&gt;</w:t>
+      </w:r>
+      <w:bookmarkEnd w:id="32"/>
     </w:p>
     <w:p>
       <w:pPr>
@@ -4165,10 +5377,41 @@
       </w:pPr>
       <w:r>
         <w:rPr>
-          <w:b/>
-          <w:bCs/>
+          <w:i/>
+          <w:iCs/>
         </w:rPr>
-        <w:t>&lt;Diagramm oder Tabelle&gt;</w:t>
+        <w:t>&lt;Whitebox-Template&gt;</w:t>
+      </w:r>
+    </w:p>
+    <w:p>
+      <w:pPr>
+        <w:pStyle w:val="Heading3"/>
+      </w:pPr>
+      <w:bookmarkStart w:id="34" w:name="_Toc186536495"/>
+      <w:bookmarkStart w:id="35" w:name="X1dd6c489aafe578183cce818e0f5ae6990adc6e"/>
+      <w:bookmarkEnd w:id="33"/>
+      <w:r>
+        <w:t xml:space="preserve">Whitebox </w:t>
+      </w:r>
+      <w:r>
+        <w:rPr>
+          <w:i/>
+          <w:iCs/>
+        </w:rPr>
+        <w:t>&lt;Baustein 2&gt;</w:t>
+      </w:r>
+      <w:bookmarkEnd w:id="34"/>
+    </w:p>
+    <w:p>
+      <w:pPr>
+        <w:pStyle w:val="FirstParagraph"/>
+      </w:pPr>
+      <w:r>
+        <w:rPr>
+          <w:i/>
+          <w:iCs/>
+        </w:rPr>
+        <w:t>&lt;Whitebox-Template&gt;</w:t>
       </w:r>
     </w:p>
     <w:p>
@@ -4176,61 +5419,247 @@
         <w:pStyle w:val="BodyText"/>
       </w:pPr>
       <w:r>
+        <w:t>…</w:t>
+      </w:r>
+    </w:p>
+    <w:p>
+      <w:pPr>
+        <w:pStyle w:val="Heading3"/>
+      </w:pPr>
+      <w:bookmarkStart w:id="36" w:name="_Toc186536496"/>
+      <w:bookmarkStart w:id="37" w:name="Xb765ca2248da1e4a78de5ce81b3464c685b1243"/>
+      <w:bookmarkEnd w:id="35"/>
+      <w:r>
+        <w:lastRenderedPageBreak/>
+        <w:t xml:space="preserve">Whitebox </w:t>
+      </w:r>
+      <w:r>
         <w:rPr>
-          <w:b/>
-          <w:bCs/>
+          <w:i/>
+          <w:iCs/>
         </w:rPr>
-        <w:t>&lt;optional: Erläuterung der externen technischen Schnittstellen&gt;</w:t>
-      </w:r>
-    </w:p>
-    <w:p>
-      <w:pPr>
-        <w:pStyle w:val="BodyText"/>
+        <w:t>&lt;Baustein m&gt;</w:t>
+      </w:r>
+      <w:bookmarkEnd w:id="36"/>
+    </w:p>
+    <w:p>
+      <w:pPr>
+        <w:pStyle w:val="FirstParagraph"/>
       </w:pPr>
       <w:r>
         <w:rPr>
-          <w:b/>
-          <w:bCs/>
+          <w:i/>
+          <w:iCs/>
         </w:rPr>
-        <w:t>&lt;Mapping fachliche auf technische Schnittstellen&gt;</w:t>
+        <w:t>&lt;Whitebox-Template&gt;</w:t>
+      </w:r>
+    </w:p>
+    <w:p>
+      <w:pPr>
+        <w:pStyle w:val="Heading2"/>
+      </w:pPr>
+      <w:bookmarkStart w:id="38" w:name="_Toc186536497"/>
+      <w:bookmarkStart w:id="39" w:name="X425fe72c1062c430e590ab4d02fe03eb7be99cb"/>
+      <w:bookmarkEnd w:id="31"/>
+      <w:bookmarkEnd w:id="37"/>
+      <w:r>
+        <w:t>Ebene 3</w:t>
+      </w:r>
+      <w:bookmarkEnd w:id="38"/>
+    </w:p>
+    <w:p>
+      <w:pPr>
+        <w:pStyle w:val="Heading3"/>
+      </w:pPr>
+      <w:bookmarkStart w:id="40" w:name="_Toc186536498"/>
+      <w:bookmarkStart w:id="41" w:name="X9c687e538af53bf3620a35f020ebf3d71ec395b"/>
+      <w:r>
+        <w:t>Whitebox &lt;_Baustein x.1_&gt;</w:t>
+      </w:r>
+      <w:bookmarkEnd w:id="40"/>
+    </w:p>
+    <w:p>
+      <w:pPr>
+        <w:pStyle w:val="FirstParagraph"/>
+      </w:pPr>
+      <w:r>
+        <w:rPr>
+          <w:i/>
+          <w:iCs/>
+        </w:rPr>
+        <w:t>&lt;Whitebox-Template&gt;</w:t>
+      </w:r>
+    </w:p>
+    <w:p>
+      <w:pPr>
+        <w:pStyle w:val="Heading3"/>
+      </w:pPr>
+      <w:bookmarkStart w:id="42" w:name="_Toc186536499"/>
+      <w:bookmarkStart w:id="43" w:name="X1d7811810cc229d42197eea0330c3da84eee759"/>
+      <w:bookmarkEnd w:id="41"/>
+      <w:r>
+        <w:t>Whitebox &lt;_Baustein x.2_&gt;</w:t>
+      </w:r>
+      <w:bookmarkEnd w:id="42"/>
+    </w:p>
+    <w:p>
+      <w:pPr>
+        <w:pStyle w:val="FirstParagraph"/>
+      </w:pPr>
+      <w:r>
+        <w:rPr>
+          <w:i/>
+          <w:iCs/>
+        </w:rPr>
+        <w:t>&lt;Whitebox-Template&gt;</w:t>
+      </w:r>
+    </w:p>
+    <w:p>
+      <w:pPr>
+        <w:pStyle w:val="Heading3"/>
+      </w:pPr>
+      <w:bookmarkStart w:id="44" w:name="_Toc186536500"/>
+      <w:bookmarkStart w:id="45" w:name="X1426d009a9e803cab3ebad17855eb33c86109bd"/>
+      <w:bookmarkEnd w:id="43"/>
+      <w:r>
+        <w:t>Whitebox &lt;_Baustein y.1_&gt;</w:t>
+      </w:r>
+      <w:bookmarkEnd w:id="44"/>
+    </w:p>
+    <w:p>
+      <w:pPr>
+        <w:pStyle w:val="FirstParagraph"/>
+      </w:pPr>
+      <w:r>
+        <w:rPr>
+          <w:i/>
+          <w:iCs/>
+        </w:rPr>
+        <w:t>&lt;Whitebox-Template&gt;</w:t>
       </w:r>
     </w:p>
     <w:p>
       <w:pPr>
         <w:pStyle w:val="Heading1"/>
       </w:pPr>
-      <w:bookmarkStart w:id="16" w:name="_Toc186536485"/>
-      <w:bookmarkStart w:id="17" w:name="section-solution-strategy"/>
-      <w:bookmarkEnd w:id="11"/>
-      <w:bookmarkEnd w:id="15"/>
-      <w:r>
-        <w:lastRenderedPageBreak/>
-        <w:t>Lösungsstrategie</w:t>
-      </w:r>
-      <w:bookmarkEnd w:id="16"/>
+      <w:bookmarkStart w:id="46" w:name="_Toc186536501"/>
+      <w:bookmarkStart w:id="47" w:name="section-runtime-view"/>
+      <w:bookmarkEnd w:id="17"/>
+      <w:bookmarkEnd w:id="39"/>
+      <w:bookmarkEnd w:id="45"/>
+      <w:r>
+        <w:t>Laufzeitsicht</w:t>
+      </w:r>
+      <w:bookmarkEnd w:id="46"/>
+    </w:p>
+    <w:p>
+      <w:pPr>
+        <w:pStyle w:val="Heading2"/>
+      </w:pPr>
+      <w:bookmarkStart w:id="48" w:name="_Toc186536502"/>
+      <w:bookmarkStart w:id="49" w:name="X52e01976cb8bd81cdfc928260366a9d2693f2df"/>
+      <w:r>
+        <w:rPr>
+          <w:i/>
+          <w:iCs/>
+        </w:rPr>
+        <w:t>&lt;Bezeichnung Laufzeitszenario 1&gt;</w:t>
+      </w:r>
+      <w:bookmarkEnd w:id="48"/>
+    </w:p>
+    <w:p>
+      <w:pPr>
+        <w:numPr>
+          <w:ilvl w:val="0"/>
+          <w:numId w:val="2"/>
+        </w:numPr>
+      </w:pPr>
+      <w:r>
+        <w:t>&lt;hier Laufzeitdiagramm oder Ablaufbeschreibung einfügen&gt;</w:t>
+      </w:r>
+    </w:p>
+    <w:p>
+      <w:pPr>
+        <w:numPr>
+          <w:ilvl w:val="0"/>
+          <w:numId w:val="2"/>
+        </w:numPr>
+      </w:pPr>
+      <w:r>
+        <w:t>&lt;hier Besonderheiten bei dem Zusammenspiel der Bausteine in diesem Szenario erläutern&gt;</w:t>
+      </w:r>
+    </w:p>
+    <w:p>
+      <w:pPr>
+        <w:pStyle w:val="Heading2"/>
+      </w:pPr>
+      <w:bookmarkStart w:id="50" w:name="_Toc186536503"/>
+      <w:bookmarkStart w:id="51" w:name="X4ae5b5c571db2b577743cc139fc1cd512f72cc6"/>
+      <w:bookmarkEnd w:id="49"/>
+      <w:r>
+        <w:rPr>
+          <w:i/>
+          <w:iCs/>
+        </w:rPr>
+        <w:t>&lt;Bezeichnung Laufzeitszenario 2&gt;</w:t>
+      </w:r>
+      <w:bookmarkEnd w:id="50"/>
+    </w:p>
+    <w:p>
+      <w:pPr>
+        <w:pStyle w:val="FirstParagraph"/>
+      </w:pPr>
+      <w:r>
+        <w:t>…</w:t>
+      </w:r>
+    </w:p>
+    <w:p>
+      <w:pPr>
+        <w:pStyle w:val="Heading2"/>
+      </w:pPr>
+      <w:bookmarkStart w:id="52" w:name="_Toc186536504"/>
+      <w:bookmarkStart w:id="53" w:name="Xc82387836e2780988745a8c73cc2c3f9f717023"/>
+      <w:bookmarkEnd w:id="51"/>
+      <w:r>
+        <w:rPr>
+          <w:i/>
+          <w:iCs/>
+        </w:rPr>
+        <w:t>&lt;Bezeichnung Laufzeitszenario n&gt;</w:t>
+      </w:r>
+      <w:bookmarkEnd w:id="52"/>
+    </w:p>
+    <w:p>
+      <w:pPr>
+        <w:pStyle w:val="FirstParagraph"/>
+      </w:pPr>
+      <w:r>
+        <w:t>…</w:t>
+      </w:r>
     </w:p>
     <w:p>
       <w:pPr>
         <w:pStyle w:val="Heading1"/>
       </w:pPr>
-      <w:bookmarkStart w:id="18" w:name="_Toc186536486"/>
-      <w:bookmarkStart w:id="19" w:name="section-building-block-view"/>
-      <w:bookmarkEnd w:id="17"/>
-      <w:r>
-        <w:t>Bausteinsicht</w:t>
-      </w:r>
-      <w:bookmarkEnd w:id="18"/>
+      <w:bookmarkStart w:id="54" w:name="_Toc186536505"/>
+      <w:bookmarkStart w:id="55" w:name="section-deployment-view"/>
+      <w:bookmarkEnd w:id="47"/>
+      <w:bookmarkEnd w:id="53"/>
+      <w:r>
+        <w:t>Verteilungssicht</w:t>
+      </w:r>
+      <w:bookmarkEnd w:id="54"/>
     </w:p>
     <w:p>
       <w:pPr>
         <w:pStyle w:val="Heading2"/>
       </w:pPr>
-      <w:bookmarkStart w:id="20" w:name="_Toc186536487"/>
-      <w:bookmarkStart w:id="21" w:name="X5e167288a0c21296dcc8d1936f6d7d1ef5759ba"/>
-      <w:r>
-        <w:t>Whitebox Gesamtsystem</w:t>
-      </w:r>
-      <w:bookmarkEnd w:id="20"/>
+      <w:bookmarkStart w:id="56" w:name="_Toc186536506"/>
+      <w:bookmarkStart w:id="57" w:name="X7707173214a6cfeab3000c44fbffb3a803d5d5a"/>
+      <w:r>
+        <w:t>Infrastruktur Ebene 1</w:t>
+      </w:r>
+      <w:bookmarkEnd w:id="56"/>
     </w:p>
     <w:p>
       <w:pPr>
@@ -4271,546 +5700,7 @@
         <w:pStyle w:val="DefinitionTerm"/>
       </w:pPr>
       <w:r>
-        <w:t>Enthaltene Bausteine</w:t>
-      </w:r>
-    </w:p>
-    <w:p>
-      <w:pPr>
-        <w:pStyle w:val="Definition"/>
-      </w:pPr>
-      <w:r>
-        <w:rPr>
-          <w:i/>
-          <w:iCs/>
-        </w:rPr>
-        <w:t>&lt;Beschreibung der enthaltenen Bausteine (Blackboxen)&gt;</w:t>
-      </w:r>
-    </w:p>
-    <w:p>
-      <w:pPr>
-        <w:pStyle w:val="DefinitionTerm"/>
-      </w:pPr>
-      <w:r>
-        <w:t>Wichtige Schnittstellen</w:t>
-      </w:r>
-    </w:p>
-    <w:p>
-      <w:pPr>
-        <w:pStyle w:val="Definition"/>
-      </w:pPr>
-      <w:r>
-        <w:rPr>
-          <w:i/>
-          <w:iCs/>
-        </w:rPr>
-        <w:t>&lt;Beschreibung wichtiger Schnittstellen&gt;</w:t>
-      </w:r>
-    </w:p>
-    <w:p>
-      <w:pPr>
-        <w:pStyle w:val="Heading3"/>
-      </w:pPr>
-      <w:bookmarkStart w:id="22" w:name="_Toc186536488"/>
-      <w:bookmarkStart w:id="23" w:name="X8395f474885f2ae71f822b4b09a4be6fffd5269"/>
-      <w:r>
-        <w:t>&lt;Name Blackbox 1&gt;</w:t>
-      </w:r>
-      <w:bookmarkEnd w:id="22"/>
-    </w:p>
-    <w:p>
-      <w:pPr>
-        <w:pStyle w:val="FirstParagraph"/>
-      </w:pPr>
-      <w:r>
-        <w:rPr>
-          <w:i/>
-          <w:iCs/>
-        </w:rPr>
-        <w:t>&lt;Zweck/Verantwortung&gt;</w:t>
-      </w:r>
-    </w:p>
-    <w:p>
-      <w:pPr>
-        <w:pStyle w:val="BodyText"/>
-      </w:pPr>
-      <w:r>
-        <w:rPr>
-          <w:i/>
-          <w:iCs/>
-        </w:rPr>
-        <w:t>&lt;Schnittstelle(n)&gt;</w:t>
-      </w:r>
-    </w:p>
-    <w:p>
-      <w:pPr>
-        <w:pStyle w:val="BodyText"/>
-      </w:pPr>
-      <w:r>
-        <w:rPr>
-          <w:i/>
-          <w:iCs/>
-        </w:rPr>
-        <w:t>&lt;(Optional) Qualitäts-/Leistungsmerkmale&gt;</w:t>
-      </w:r>
-    </w:p>
-    <w:p>
-      <w:pPr>
-        <w:pStyle w:val="BodyText"/>
-      </w:pPr>
-      <w:r>
-        <w:rPr>
-          <w:i/>
-          <w:iCs/>
-        </w:rPr>
-        <w:t>&lt;(Optional) Ablageort/Datei(en)&gt;</w:t>
-      </w:r>
-    </w:p>
-    <w:p>
-      <w:pPr>
-        <w:pStyle w:val="BodyText"/>
-      </w:pPr>
-      <w:r>
-        <w:rPr>
-          <w:i/>
-          <w:iCs/>
-        </w:rPr>
-        <w:t>&lt;(Optional) Erfüllte Anforderungen&gt;</w:t>
-      </w:r>
-    </w:p>
-    <w:p>
-      <w:pPr>
-        <w:pStyle w:val="BodyText"/>
-      </w:pPr>
-      <w:r>
-        <w:rPr>
-          <w:i/>
-          <w:iCs/>
-        </w:rPr>
-        <w:t>&lt;(optional) Offene Punkte/Probleme/Risiken&gt;</w:t>
-      </w:r>
-    </w:p>
-    <w:p>
-      <w:pPr>
-        <w:pStyle w:val="Heading3"/>
-      </w:pPr>
-      <w:bookmarkStart w:id="24" w:name="_Toc186536489"/>
-      <w:bookmarkStart w:id="25" w:name="Xb041fe08fd6e6904063f4ed4649c012218339a1"/>
-      <w:bookmarkEnd w:id="23"/>
-      <w:r>
-        <w:t>&lt;Name Blackbox 2&gt;</w:t>
-      </w:r>
-      <w:bookmarkEnd w:id="24"/>
-    </w:p>
-    <w:p>
-      <w:pPr>
-        <w:pStyle w:val="FirstParagraph"/>
-      </w:pPr>
-      <w:r>
-        <w:rPr>
-          <w:i/>
-          <w:iCs/>
-        </w:rPr>
-        <w:t>&lt;Blackbox-Template&gt;</w:t>
-      </w:r>
-    </w:p>
-    <w:p>
-      <w:pPr>
-        <w:pStyle w:val="Heading3"/>
-      </w:pPr>
-      <w:bookmarkStart w:id="26" w:name="_Toc186536490"/>
-      <w:bookmarkStart w:id="27" w:name="Xbceb7ea8dbd2616de5f84ac6a9fd75ee547552e"/>
-      <w:bookmarkEnd w:id="25"/>
-      <w:r>
-        <w:t>&lt;Name Blackbox n&gt;</w:t>
-      </w:r>
-      <w:bookmarkEnd w:id="26"/>
-    </w:p>
-    <w:p>
-      <w:pPr>
-        <w:pStyle w:val="FirstParagraph"/>
-      </w:pPr>
-      <w:r>
-        <w:rPr>
-          <w:i/>
-          <w:iCs/>
-        </w:rPr>
-        <w:t>&lt;Blackbox-Template&gt;</w:t>
-      </w:r>
-    </w:p>
-    <w:p>
-      <w:pPr>
-        <w:pStyle w:val="Heading3"/>
-      </w:pPr>
-      <w:bookmarkStart w:id="28" w:name="_Toc186536491"/>
-      <w:bookmarkStart w:id="29" w:name="X9aa240df1525ec6d390664619abb25e3ab6c935"/>
-      <w:bookmarkEnd w:id="27"/>
-      <w:r>
-        <w:t>&lt;Name Schnittstelle 1&gt;</w:t>
-      </w:r>
-      <w:bookmarkEnd w:id="28"/>
-    </w:p>
-    <w:p>
-      <w:pPr>
-        <w:pStyle w:val="FirstParagraph"/>
-      </w:pPr>
-      <w:r>
-        <w:t>…</w:t>
-      </w:r>
-    </w:p>
-    <w:p>
-      <w:pPr>
-        <w:pStyle w:val="Heading3"/>
-      </w:pPr>
-      <w:bookmarkStart w:id="30" w:name="_Toc186536492"/>
-      <w:bookmarkStart w:id="31" w:name="Xce03f2a8173c03a497cf975a963892097a897ee"/>
-      <w:bookmarkEnd w:id="29"/>
-      <w:r>
-        <w:t>&lt;Name Schnittstelle m&gt;</w:t>
-      </w:r>
-      <w:bookmarkEnd w:id="30"/>
-    </w:p>
-    <w:p>
-      <w:pPr>
-        <w:pStyle w:val="Heading2"/>
-      </w:pPr>
-      <w:bookmarkStart w:id="32" w:name="_Toc186536493"/>
-      <w:bookmarkStart w:id="33" w:name="X4e28e78288b972ef597af89fecfd75e3570f52b"/>
-      <w:bookmarkEnd w:id="21"/>
-      <w:bookmarkEnd w:id="31"/>
-      <w:r>
-        <w:t>Ebene 2</w:t>
-      </w:r>
-      <w:bookmarkEnd w:id="32"/>
-    </w:p>
-    <w:p>
-      <w:pPr>
-        <w:pStyle w:val="Heading3"/>
-      </w:pPr>
-      <w:bookmarkStart w:id="34" w:name="_Toc186536494"/>
-      <w:bookmarkStart w:id="35" w:name="X7c2c1946687f07fe636c760bad2b3d03047d5b0"/>
-      <w:r>
-        <w:t xml:space="preserve">Whitebox </w:t>
-      </w:r>
-      <w:r>
-        <w:rPr>
-          <w:i/>
-          <w:iCs/>
-        </w:rPr>
-        <w:t>&lt;Baustein 1&gt;</w:t>
-      </w:r>
-      <w:bookmarkEnd w:id="34"/>
-    </w:p>
-    <w:p>
-      <w:pPr>
-        <w:pStyle w:val="FirstParagraph"/>
-      </w:pPr>
-      <w:r>
-        <w:rPr>
-          <w:i/>
-          <w:iCs/>
-        </w:rPr>
-        <w:t>&lt;Whitebox-Template&gt;</w:t>
-      </w:r>
-    </w:p>
-    <w:p>
-      <w:pPr>
-        <w:pStyle w:val="Heading3"/>
-      </w:pPr>
-      <w:bookmarkStart w:id="36" w:name="_Toc186536495"/>
-      <w:bookmarkStart w:id="37" w:name="X1dd6c489aafe578183cce818e0f5ae6990adc6e"/>
-      <w:bookmarkEnd w:id="35"/>
-      <w:r>
-        <w:lastRenderedPageBreak/>
-        <w:t xml:space="preserve">Whitebox </w:t>
-      </w:r>
-      <w:r>
-        <w:rPr>
-          <w:i/>
-          <w:iCs/>
-        </w:rPr>
-        <w:t>&lt;Baustein 2&gt;</w:t>
-      </w:r>
-      <w:bookmarkEnd w:id="36"/>
-    </w:p>
-    <w:p>
-      <w:pPr>
-        <w:pStyle w:val="FirstParagraph"/>
-      </w:pPr>
-      <w:r>
-        <w:rPr>
-          <w:i/>
-          <w:iCs/>
-        </w:rPr>
-        <w:t>&lt;Whitebox-Template&gt;</w:t>
-      </w:r>
-    </w:p>
-    <w:p>
-      <w:pPr>
-        <w:pStyle w:val="BodyText"/>
-      </w:pPr>
-      <w:r>
-        <w:t>…</w:t>
-      </w:r>
-    </w:p>
-    <w:p>
-      <w:pPr>
-        <w:pStyle w:val="Heading3"/>
-      </w:pPr>
-      <w:bookmarkStart w:id="38" w:name="_Toc186536496"/>
-      <w:bookmarkStart w:id="39" w:name="Xb765ca2248da1e4a78de5ce81b3464c685b1243"/>
-      <w:bookmarkEnd w:id="37"/>
-      <w:r>
-        <w:t xml:space="preserve">Whitebox </w:t>
-      </w:r>
-      <w:r>
-        <w:rPr>
-          <w:i/>
-          <w:iCs/>
-        </w:rPr>
-        <w:t>&lt;Baustein m&gt;</w:t>
-      </w:r>
-      <w:bookmarkEnd w:id="38"/>
-    </w:p>
-    <w:p>
-      <w:pPr>
-        <w:pStyle w:val="FirstParagraph"/>
-      </w:pPr>
-      <w:r>
-        <w:rPr>
-          <w:i/>
-          <w:iCs/>
-        </w:rPr>
-        <w:t>&lt;Whitebox-Template&gt;</w:t>
-      </w:r>
-    </w:p>
-    <w:p>
-      <w:pPr>
-        <w:pStyle w:val="Heading2"/>
-      </w:pPr>
-      <w:bookmarkStart w:id="40" w:name="_Toc186536497"/>
-      <w:bookmarkStart w:id="41" w:name="X425fe72c1062c430e590ab4d02fe03eb7be99cb"/>
-      <w:bookmarkEnd w:id="33"/>
-      <w:bookmarkEnd w:id="39"/>
-      <w:r>
-        <w:t>Ebene 3</w:t>
-      </w:r>
-      <w:bookmarkEnd w:id="40"/>
-    </w:p>
-    <w:p>
-      <w:pPr>
-        <w:pStyle w:val="Heading3"/>
-      </w:pPr>
-      <w:bookmarkStart w:id="42" w:name="_Toc186536498"/>
-      <w:bookmarkStart w:id="43" w:name="X9c687e538af53bf3620a35f020ebf3d71ec395b"/>
-      <w:r>
-        <w:t>Whitebox &lt;_Baustein x.1_&gt;</w:t>
-      </w:r>
-      <w:bookmarkEnd w:id="42"/>
-    </w:p>
-    <w:p>
-      <w:pPr>
-        <w:pStyle w:val="FirstParagraph"/>
-      </w:pPr>
-      <w:r>
-        <w:rPr>
-          <w:i/>
-          <w:iCs/>
-        </w:rPr>
-        <w:t>&lt;Whitebox-Template&gt;</w:t>
-      </w:r>
-    </w:p>
-    <w:p>
-      <w:pPr>
-        <w:pStyle w:val="Heading3"/>
-      </w:pPr>
-      <w:bookmarkStart w:id="44" w:name="_Toc186536499"/>
-      <w:bookmarkStart w:id="45" w:name="X1d7811810cc229d42197eea0330c3da84eee759"/>
-      <w:bookmarkEnd w:id="43"/>
-      <w:r>
-        <w:t>Whitebox &lt;_Baustein x.2_&gt;</w:t>
-      </w:r>
-      <w:bookmarkEnd w:id="44"/>
-    </w:p>
-    <w:p>
-      <w:pPr>
-        <w:pStyle w:val="FirstParagraph"/>
-      </w:pPr>
-      <w:r>
-        <w:rPr>
-          <w:i/>
-          <w:iCs/>
-        </w:rPr>
-        <w:t>&lt;Whitebox-Template&gt;</w:t>
-      </w:r>
-    </w:p>
-    <w:p>
-      <w:pPr>
-        <w:pStyle w:val="Heading3"/>
-      </w:pPr>
-      <w:bookmarkStart w:id="46" w:name="_Toc186536500"/>
-      <w:bookmarkStart w:id="47" w:name="X1426d009a9e803cab3ebad17855eb33c86109bd"/>
-      <w:bookmarkEnd w:id="45"/>
-      <w:r>
-        <w:t>Whitebox &lt;_Baustein y.1_&gt;</w:t>
-      </w:r>
-      <w:bookmarkEnd w:id="46"/>
-    </w:p>
-    <w:p>
-      <w:pPr>
-        <w:pStyle w:val="FirstParagraph"/>
-      </w:pPr>
-      <w:r>
-        <w:rPr>
-          <w:i/>
-          <w:iCs/>
-        </w:rPr>
-        <w:t>&lt;Whitebox-Template&gt;</w:t>
-      </w:r>
-    </w:p>
-    <w:p>
-      <w:pPr>
-        <w:pStyle w:val="Heading1"/>
-      </w:pPr>
-      <w:bookmarkStart w:id="48" w:name="_Toc186536501"/>
-      <w:bookmarkStart w:id="49" w:name="section-runtime-view"/>
-      <w:bookmarkEnd w:id="19"/>
-      <w:bookmarkEnd w:id="41"/>
-      <w:bookmarkEnd w:id="47"/>
-      <w:r>
-        <w:t>Laufzeitsicht</w:t>
-      </w:r>
-      <w:bookmarkEnd w:id="48"/>
-    </w:p>
-    <w:p>
-      <w:pPr>
-        <w:pStyle w:val="Heading2"/>
-      </w:pPr>
-      <w:bookmarkStart w:id="50" w:name="_Toc186536502"/>
-      <w:bookmarkStart w:id="51" w:name="X52e01976cb8bd81cdfc928260366a9d2693f2df"/>
-      <w:r>
-        <w:rPr>
-          <w:i/>
-          <w:iCs/>
-        </w:rPr>
-        <w:t>&lt;Bezeichnung Laufzeitszenario 1&gt;</w:t>
-      </w:r>
-      <w:bookmarkEnd w:id="50"/>
-    </w:p>
-    <w:p>
-      <w:pPr>
-        <w:numPr>
-          <w:ilvl w:val="0"/>
-          <w:numId w:val="2"/>
-        </w:numPr>
-      </w:pPr>
-      <w:r>
-        <w:t>&lt;hier Laufzeitdiagramm oder Ablaufbeschreibung einfügen&gt;</w:t>
-      </w:r>
-    </w:p>
-    <w:p>
-      <w:pPr>
-        <w:numPr>
-          <w:ilvl w:val="0"/>
-          <w:numId w:val="2"/>
-        </w:numPr>
-      </w:pPr>
-      <w:r>
-        <w:t>&lt;hier Besonderheiten bei dem Zusammenspiel der Bausteine in diesem Szenario erläutern&gt;</w:t>
-      </w:r>
-    </w:p>
-    <w:p>
-      <w:pPr>
-        <w:pStyle w:val="Heading2"/>
-      </w:pPr>
-      <w:bookmarkStart w:id="52" w:name="_Toc186536503"/>
-      <w:bookmarkStart w:id="53" w:name="X4ae5b5c571db2b577743cc139fc1cd512f72cc6"/>
-      <w:bookmarkEnd w:id="51"/>
-      <w:r>
-        <w:rPr>
-          <w:i/>
-          <w:iCs/>
-        </w:rPr>
-        <w:t>&lt;Bezeichnung Laufzeitszenario 2&gt;</w:t>
-      </w:r>
-      <w:bookmarkEnd w:id="52"/>
-    </w:p>
-    <w:p>
-      <w:pPr>
-        <w:pStyle w:val="FirstParagraph"/>
-      </w:pPr>
-      <w:r>
-        <w:t>…</w:t>
-      </w:r>
-    </w:p>
-    <w:p>
-      <w:pPr>
-        <w:pStyle w:val="Heading2"/>
-      </w:pPr>
-      <w:bookmarkStart w:id="54" w:name="_Toc186536504"/>
-      <w:bookmarkStart w:id="55" w:name="Xc82387836e2780988745a8c73cc2c3f9f717023"/>
-      <w:bookmarkEnd w:id="53"/>
-      <w:r>
-        <w:rPr>
-          <w:i/>
-          <w:iCs/>
-        </w:rPr>
-        <w:t>&lt;Bezeichnung Laufzeitszenario n&gt;</w:t>
-      </w:r>
-      <w:bookmarkEnd w:id="54"/>
-    </w:p>
-    <w:p>
-      <w:pPr>
-        <w:pStyle w:val="FirstParagraph"/>
-      </w:pPr>
-      <w:r>
-        <w:t>…</w:t>
-      </w:r>
-    </w:p>
-    <w:p>
-      <w:pPr>
-        <w:pStyle w:val="Heading1"/>
-      </w:pPr>
-      <w:bookmarkStart w:id="56" w:name="_Toc186536505"/>
-      <w:bookmarkStart w:id="57" w:name="section-deployment-view"/>
-      <w:bookmarkEnd w:id="49"/>
-      <w:bookmarkEnd w:id="55"/>
-      <w:r>
-        <w:t>Verteilungssicht</w:t>
-      </w:r>
-      <w:bookmarkEnd w:id="56"/>
-    </w:p>
-    <w:p>
-      <w:pPr>
-        <w:pStyle w:val="Heading2"/>
-      </w:pPr>
-      <w:bookmarkStart w:id="58" w:name="_Toc186536506"/>
-      <w:bookmarkStart w:id="59" w:name="X7707173214a6cfeab3000c44fbffb3a803d5d5a"/>
-      <w:r>
-        <w:t>Infrastruktur Ebene 1</w:t>
-      </w:r>
-      <w:bookmarkEnd w:id="58"/>
-    </w:p>
-    <w:p>
-      <w:pPr>
-        <w:pStyle w:val="FirstParagraph"/>
-      </w:pPr>
-      <w:r>
-        <w:rPr>
-          <w:b/>
-          <w:bCs/>
-          <w:i/>
-          <w:iCs/>
-        </w:rPr>
-        <w:t>&lt;Übersichtsdiagramm&gt;</w:t>
-      </w:r>
-    </w:p>
-    <w:p>
-      <w:pPr>
-        <w:pStyle w:val="DefinitionTerm"/>
-      </w:pPr>
-      <w:r>
-        <w:lastRenderedPageBreak/>
-        <w:t>Begründung</w:t>
+        <w:t>Qualitäts- und/oder Leistungsmerkmale</w:t>
       </w:r>
     </w:p>
     <w:p>
@@ -4830,26 +5720,7 @@
         <w:pStyle w:val="DefinitionTerm"/>
       </w:pPr>
       <w:r>
-        <w:t>Qualitäts- und/oder Leistungsmerkmale</w:t>
-      </w:r>
-    </w:p>
-    <w:p>
-      <w:pPr>
-        <w:pStyle w:val="Definition"/>
-      </w:pPr>
-      <w:r>
-        <w:rPr>
-          <w:i/>
-          <w:iCs/>
-        </w:rPr>
-        <w:t>&lt;Erläuternder Text&gt;</w:t>
-      </w:r>
-    </w:p>
-    <w:p>
-      <w:pPr>
-        <w:pStyle w:val="DefinitionTerm"/>
-      </w:pPr>
-      <w:r>
+        <w:lastRenderedPageBreak/>
         <w:t>Zuordnung von Bausteinen zu Infrastruktur</w:t>
       </w:r>
     </w:p>
@@ -4869,20 +5740,20 @@
       <w:pPr>
         <w:pStyle w:val="Heading2"/>
       </w:pPr>
-      <w:bookmarkStart w:id="60" w:name="_Toc186536507"/>
-      <w:bookmarkStart w:id="61" w:name="Xff8313a15ecec4f472bfa3b76a39372d4ee39b9"/>
-      <w:bookmarkEnd w:id="59"/>
+      <w:bookmarkStart w:id="58" w:name="_Toc186536507"/>
+      <w:bookmarkStart w:id="59" w:name="Xff8313a15ecec4f472bfa3b76a39372d4ee39b9"/>
+      <w:bookmarkEnd w:id="57"/>
       <w:r>
         <w:t>Infrastruktur Ebene 2</w:t>
       </w:r>
-      <w:bookmarkEnd w:id="60"/>
+      <w:bookmarkEnd w:id="58"/>
     </w:p>
     <w:p>
       <w:pPr>
         <w:pStyle w:val="Heading3"/>
       </w:pPr>
-      <w:bookmarkStart w:id="62" w:name="_Toc186536508"/>
-      <w:bookmarkStart w:id="63" w:name="X804919eb5c90320785fd235f5b24f16e6022dbb"/>
+      <w:bookmarkStart w:id="60" w:name="_Toc186536508"/>
+      <w:bookmarkStart w:id="61" w:name="X804919eb5c90320785fd235f5b24f16e6022dbb"/>
       <w:r>
         <w:rPr>
           <w:i/>
@@ -4890,7 +5761,7 @@
         </w:rPr>
         <w:t>&lt;Infrastrukturelement 1&gt;</w:t>
       </w:r>
-      <w:bookmarkEnd w:id="62"/>
+      <w:bookmarkEnd w:id="60"/>
     </w:p>
     <w:p>
       <w:pPr>
@@ -4908,9 +5779,9 @@
       <w:pPr>
         <w:pStyle w:val="Heading3"/>
       </w:pPr>
-      <w:bookmarkStart w:id="64" w:name="_Toc186536509"/>
-      <w:bookmarkStart w:id="65" w:name="Xc1e32b9b45a1c470cb84169ea2b1631bbfe0051"/>
-      <w:bookmarkEnd w:id="63"/>
+      <w:bookmarkStart w:id="62" w:name="_Toc186536509"/>
+      <w:bookmarkStart w:id="63" w:name="Xc1e32b9b45a1c470cb84169ea2b1631bbfe0051"/>
+      <w:bookmarkEnd w:id="61"/>
       <w:r>
         <w:rPr>
           <w:i/>
@@ -4918,7 +5789,7 @@
         </w:rPr>
         <w:t>&lt;Infrastrukturelement 2&gt;</w:t>
       </w:r>
-      <w:bookmarkEnd w:id="64"/>
+      <w:bookmarkEnd w:id="62"/>
     </w:p>
     <w:p>
       <w:pPr>
@@ -4944,9 +5815,9 @@
       <w:pPr>
         <w:pStyle w:val="Heading3"/>
       </w:pPr>
-      <w:bookmarkStart w:id="66" w:name="_Toc186536510"/>
-      <w:bookmarkStart w:id="67" w:name="X82c9f279252242e02f2d1cfd268f4ef6a8fe8f8"/>
-      <w:bookmarkEnd w:id="65"/>
+      <w:bookmarkStart w:id="64" w:name="_Toc186536510"/>
+      <w:bookmarkStart w:id="65" w:name="X82c9f279252242e02f2d1cfd268f4ef6a8fe8f8"/>
+      <w:bookmarkEnd w:id="63"/>
       <w:r>
         <w:rPr>
           <w:i/>
@@ -4954,7 +5825,7 @@
         </w:rPr>
         <w:t>&lt;Infrastrukturelement n&gt;</w:t>
       </w:r>
-      <w:bookmarkEnd w:id="66"/>
+      <w:bookmarkEnd w:id="64"/>
     </w:p>
     <w:p>
       <w:pPr>
@@ -4972,30 +5843,122 @@
       <w:pPr>
         <w:pStyle w:val="Heading1"/>
       </w:pPr>
-      <w:bookmarkStart w:id="68" w:name="_Toc186536511"/>
-      <w:bookmarkStart w:id="69" w:name="section-concepts"/>
-      <w:bookmarkEnd w:id="57"/>
-      <w:bookmarkEnd w:id="61"/>
-      <w:bookmarkEnd w:id="67"/>
+      <w:bookmarkStart w:id="66" w:name="_Toc186536511"/>
+      <w:bookmarkStart w:id="67" w:name="section-concepts"/>
+      <w:bookmarkEnd w:id="55"/>
+      <w:bookmarkEnd w:id="59"/>
+      <w:bookmarkEnd w:id="65"/>
       <w:r>
         <w:t>Querschnittliche Konzepte</w:t>
       </w:r>
-      <w:bookmarkEnd w:id="68"/>
+      <w:bookmarkEnd w:id="66"/>
     </w:p>
     <w:p>
       <w:pPr>
         <w:pStyle w:val="Heading2"/>
-      </w:pPr>
-      <w:bookmarkStart w:id="70" w:name="_Toc186536512"/>
-      <w:bookmarkStart w:id="71" w:name="X7ba6ae5d291642f09cae18d2ecfbc46c933d214"/>
-      <w:r>
         <w:rPr>
           <w:i/>
           <w:iCs/>
         </w:rPr>
-        <w:t>&lt;Konzept 1&gt;</w:t>
-      </w:r>
-      <w:bookmarkEnd w:id="70"/>
+      </w:pPr>
+      <w:bookmarkStart w:id="68" w:name="X7ba6ae5d291642f09cae18d2ecfbc46c933d214"/>
+      <w:r>
+        <w:rPr>
+          <w:i/>
+          <w:iCs/>
+        </w:rPr>
+        <w:t>Datenmodel</w:t>
+      </w:r>
+    </w:p>
+    <w:p>
+      <w:pPr>
+        <w:keepNext/>
+      </w:pPr>
+      <w:r>
+        <w:drawing>
+          <wp:inline distT="0" distB="0" distL="0" distR="0" wp14:anchorId="612A351F" wp14:editId="106512DD">
+            <wp:extent cx="5943600" cy="3165198"/>
+            <wp:effectExtent l="0" t="0" r="0" b="0"/>
+            <wp:docPr id="1577297717" name="Picture 1"/>
+            <wp:cNvGraphicFramePr>
+              <a:graphicFrameLocks xmlns:a="http://schemas.openxmlformats.org/drawingml/2006/main" noChangeAspect="1"/>
+            </wp:cNvGraphicFramePr>
+            <a:graphic xmlns:a="http://schemas.openxmlformats.org/drawingml/2006/main">
+              <a:graphicData uri="http://schemas.openxmlformats.org/drawingml/2006/picture">
+                <pic:pic xmlns:pic="http://schemas.openxmlformats.org/drawingml/2006/picture">
+                  <pic:nvPicPr>
+                    <pic:cNvPr id="1577297717" name="Picture 1"/>
+                    <pic:cNvPicPr/>
+                  </pic:nvPicPr>
+                  <pic:blipFill>
+                    <a:blip r:embed="rId11">
+                      <a:extLst>
+                        <a:ext uri="{28A0092B-C50C-407E-A947-70E740481C1C}">
+                          <a14:useLocalDpi xmlns:a14="http://schemas.microsoft.com/office/drawing/2010/main" val="0"/>
+                        </a:ext>
+                      </a:extLst>
+                    </a:blip>
+                    <a:stretch>
+                      <a:fillRect/>
+                    </a:stretch>
+                  </pic:blipFill>
+                  <pic:spPr>
+                    <a:xfrm>
+                      <a:off x="0" y="0"/>
+                      <a:ext cx="5943600" cy="3165198"/>
+                    </a:xfrm>
+                    <a:prstGeom prst="rect">
+                      <a:avLst/>
+                    </a:prstGeom>
+                  </pic:spPr>
+                </pic:pic>
+              </a:graphicData>
+            </a:graphic>
+          </wp:inline>
+        </w:drawing>
+      </w:r>
+    </w:p>
+    <w:p>
+      <w:pPr>
+        <w:pStyle w:val="Caption"/>
+      </w:pPr>
+      <w:r>
+        <w:t xml:space="preserve">Abbildung </w:t>
+      </w:r>
+      <w:r>
+        <w:fldChar w:fldCharType="begin"/>
+      </w:r>
+      <w:r>
+        <w:instrText xml:space="preserve"> SEQ Abbildung \* ARABIC </w:instrText>
+      </w:r>
+      <w:r>
+        <w:fldChar w:fldCharType="separate"/>
+      </w:r>
+      <w:r>
+        <w:t>4</w:t>
+      </w:r>
+      <w:r>
+        <w:fldChar w:fldCharType="end"/>
+      </w:r>
+      <w:r>
+        <w:t xml:space="preserve"> Entitäten der Baustellen App</w:t>
+      </w:r>
+    </w:p>
+    <w:p>
+      <w:pPr>
+        <w:pStyle w:val="Heading2"/>
+      </w:pPr>
+      <w:bookmarkStart w:id="69" w:name="_Toc186536513"/>
+      <w:bookmarkStart w:id="70" w:name="X5b23c603f5346b02941c16072254397c44cafdf"/>
+      <w:bookmarkEnd w:id="68"/>
+      <w:r>
+        <w:rPr>
+          <w:i/>
+          <w:iCs/>
+        </w:rPr>
+        <w:t>&lt;Konzept 2&gt;</w:t>
+      </w:r>
+      <w:bookmarkEnd w:id="69"/>
     </w:p>
     <w:p>
       <w:pPr>
@@ -5011,19 +5974,28 @@
     </w:p>
     <w:p>
       <w:pPr>
+        <w:pStyle w:val="BodyText"/>
+      </w:pPr>
+      <w:r>
+        <w:lastRenderedPageBreak/>
+        <w:t>…</w:t>
+      </w:r>
+    </w:p>
+    <w:p>
+      <w:pPr>
         <w:pStyle w:val="Heading2"/>
       </w:pPr>
-      <w:bookmarkStart w:id="72" w:name="_Toc186536513"/>
-      <w:bookmarkStart w:id="73" w:name="X5b23c603f5346b02941c16072254397c44cafdf"/>
-      <w:bookmarkEnd w:id="71"/>
+      <w:bookmarkStart w:id="71" w:name="_Toc186536514"/>
+      <w:bookmarkStart w:id="72" w:name="X3a85ba5858978e108a67978765d59204bba1bb7"/>
+      <w:bookmarkEnd w:id="70"/>
       <w:r>
         <w:rPr>
           <w:i/>
           <w:iCs/>
         </w:rPr>
-        <w:t>&lt;Konzept 2&gt;</w:t>
-      </w:r>
-      <w:bookmarkEnd w:id="72"/>
+        <w:t>&lt;Konzept n&gt;</w:t>
+      </w:r>
+      <w:bookmarkEnd w:id="71"/>
     </w:p>
     <w:p>
       <w:pPr>
@@ -5039,65 +6011,28 @@
     </w:p>
     <w:p>
       <w:pPr>
-        <w:pStyle w:val="BodyText"/>
-      </w:pPr>
-      <w:r>
-        <w:t>…</w:t>
-      </w:r>
-    </w:p>
-    <w:p>
-      <w:pPr>
-        <w:pStyle w:val="Heading2"/>
-      </w:pPr>
-      <w:bookmarkStart w:id="74" w:name="_Toc186536514"/>
-      <w:bookmarkStart w:id="75" w:name="X3a85ba5858978e108a67978765d59204bba1bb7"/>
+        <w:pStyle w:val="Heading1"/>
+      </w:pPr>
+      <w:bookmarkStart w:id="73" w:name="_Toc186536515"/>
+      <w:bookmarkStart w:id="74" w:name="section-design-decisions"/>
+      <w:bookmarkEnd w:id="67"/>
+      <w:bookmarkEnd w:id="72"/>
+      <w:r>
+        <w:t>Architekturentscheidungen</w:t>
+      </w:r>
       <w:bookmarkEnd w:id="73"/>
-      <w:r>
-        <w:rPr>
-          <w:i/>
-          <w:iCs/>
-        </w:rPr>
-        <w:t>&lt;Konzept n&gt;</w:t>
-      </w:r>
+    </w:p>
+    <w:p>
+      <w:pPr>
+        <w:pStyle w:val="Heading1"/>
+      </w:pPr>
+      <w:bookmarkStart w:id="75" w:name="_Toc186536516"/>
+      <w:bookmarkStart w:id="76" w:name="section-quality-scenarios"/>
       <w:bookmarkEnd w:id="74"/>
-    </w:p>
-    <w:p>
-      <w:pPr>
-        <w:pStyle w:val="FirstParagraph"/>
-      </w:pPr>
-      <w:r>
-        <w:rPr>
-          <w:i/>
-          <w:iCs/>
-        </w:rPr>
-        <w:t>&lt;Erklärung&gt;</w:t>
-      </w:r>
-    </w:p>
-    <w:p>
-      <w:pPr>
-        <w:pStyle w:val="Heading1"/>
-      </w:pPr>
-      <w:bookmarkStart w:id="76" w:name="_Toc186536515"/>
-      <w:bookmarkStart w:id="77" w:name="section-design-decisions"/>
-      <w:bookmarkEnd w:id="69"/>
+      <w:r>
+        <w:t>Qualitätsanforderungen</w:t>
+      </w:r>
       <w:bookmarkEnd w:id="75"/>
-      <w:r>
-        <w:lastRenderedPageBreak/>
-        <w:t>Architekturentscheidungen</w:t>
-      </w:r>
-      <w:bookmarkEnd w:id="76"/>
-    </w:p>
-    <w:p>
-      <w:pPr>
-        <w:pStyle w:val="Heading1"/>
-      </w:pPr>
-      <w:bookmarkStart w:id="78" w:name="_Toc186536516"/>
-      <w:bookmarkStart w:id="79" w:name="section-quality-scenarios"/>
-      <w:bookmarkEnd w:id="77"/>
-      <w:r>
-        <w:t>Qualitätsanforderungen</w:t>
-      </w:r>
-      <w:bookmarkEnd w:id="78"/>
     </w:p>
     <w:p>
       <w:pPr>
@@ -5118,7 +6053,7 @@
       <w:r>
         <w:t xml:space="preserve">Siehe </w:t>
       </w:r>
-      <w:hyperlink r:id="rId8">
+      <w:hyperlink r:id="rId12">
         <w:r>
           <w:rPr>
             <w:rStyle w:val="Hyperlink"/>
@@ -5134,49 +6069,49 @@
       <w:pPr>
         <w:pStyle w:val="Heading2"/>
       </w:pPr>
-      <w:bookmarkStart w:id="80" w:name="_Toc186536517"/>
-      <w:bookmarkStart w:id="81" w:name="X4696b3b2a4441fc038e1185319738494ba4cb40"/>
+      <w:bookmarkStart w:id="77" w:name="_Toc186536517"/>
+      <w:bookmarkStart w:id="78" w:name="X4696b3b2a4441fc038e1185319738494ba4cb40"/>
       <w:r>
         <w:t>Qualitätsbaum</w:t>
       </w:r>
+      <w:bookmarkEnd w:id="77"/>
+    </w:p>
+    <w:p>
+      <w:pPr>
+        <w:pStyle w:val="Heading2"/>
+      </w:pPr>
+      <w:bookmarkStart w:id="79" w:name="_Toc186536518"/>
+      <w:bookmarkStart w:id="80" w:name="X740181bdbb843c37e59274c0753d6c84294abb3"/>
+      <w:bookmarkEnd w:id="78"/>
+      <w:r>
+        <w:t>Qualitätsszenarien</w:t>
+      </w:r>
+      <w:bookmarkEnd w:id="79"/>
+    </w:p>
+    <w:p>
+      <w:pPr>
+        <w:pStyle w:val="Heading1"/>
+      </w:pPr>
+      <w:bookmarkStart w:id="81" w:name="_Toc186536519"/>
+      <w:bookmarkStart w:id="82" w:name="section-technical-risks"/>
+      <w:bookmarkEnd w:id="76"/>
       <w:bookmarkEnd w:id="80"/>
-    </w:p>
-    <w:p>
-      <w:pPr>
-        <w:pStyle w:val="Heading2"/>
-      </w:pPr>
-      <w:bookmarkStart w:id="82" w:name="_Toc186536518"/>
-      <w:bookmarkStart w:id="83" w:name="X740181bdbb843c37e59274c0753d6c84294abb3"/>
+      <w:r>
+        <w:t>Risiken und technische Schulden</w:t>
+      </w:r>
       <w:bookmarkEnd w:id="81"/>
-      <w:r>
-        <w:t>Qualitätsszenarien</w:t>
-      </w:r>
+    </w:p>
+    <w:p>
+      <w:pPr>
+        <w:pStyle w:val="Heading1"/>
+      </w:pPr>
+      <w:bookmarkStart w:id="83" w:name="_Toc186536520"/>
+      <w:bookmarkStart w:id="84" w:name="section-glossary"/>
       <w:bookmarkEnd w:id="82"/>
-    </w:p>
-    <w:p>
-      <w:pPr>
-        <w:pStyle w:val="Heading1"/>
-      </w:pPr>
-      <w:bookmarkStart w:id="84" w:name="_Toc186536519"/>
-      <w:bookmarkStart w:id="85" w:name="section-technical-risks"/>
-      <w:bookmarkEnd w:id="79"/>
+      <w:r>
+        <w:t>Glossar</w:t>
+      </w:r>
       <w:bookmarkEnd w:id="83"/>
-      <w:r>
-        <w:t>Risiken und technische Schulden</w:t>
-      </w:r>
-      <w:bookmarkEnd w:id="84"/>
-    </w:p>
-    <w:p>
-      <w:pPr>
-        <w:pStyle w:val="Heading1"/>
-      </w:pPr>
-      <w:bookmarkStart w:id="86" w:name="_Toc186536520"/>
-      <w:bookmarkStart w:id="87" w:name="section-glossary"/>
-      <w:bookmarkEnd w:id="85"/>
-      <w:r>
-        <w:t>Glossar</w:t>
-      </w:r>
-      <w:bookmarkEnd w:id="86"/>
     </w:p>
     <w:tbl>
       <w:tblPr>
@@ -5285,12 +6220,12 @@
       <w:pPr>
         <w:pStyle w:val="Heading1"/>
       </w:pPr>
-      <w:bookmarkStart w:id="88" w:name="_Toc186536521"/>
-      <w:bookmarkEnd w:id="87"/>
+      <w:bookmarkStart w:id="85" w:name="_Toc186536521"/>
+      <w:bookmarkEnd w:id="84"/>
       <w:r>
         <w:t>Disclaimer</w:t>
       </w:r>
-      <w:bookmarkEnd w:id="88"/>
+      <w:bookmarkEnd w:id="85"/>
     </w:p>
     <w:p>
       <w:pPr>
@@ -5313,7 +6248,7 @@
                     </pic:cNvPicPr>
                   </pic:nvPicPr>
                   <pic:blipFill>
-                    <a:blip r:embed="rId9"/>
+                    <a:blip r:embed="rId13"/>
                     <a:stretch>
                       <a:fillRect/>
                     </a:stretch>
@@ -5384,6 +6319,7 @@
         <w:pStyle w:val="BodyText"/>
       </w:pPr>
       <w:r>
+        <w:lastRenderedPageBreak/>
         <w:t>Template Version 8.2 DE. (basiert auf AsciiDoc Version), Januar 2023</w:t>
       </w:r>
     </w:p>
@@ -5400,7 +6336,7 @@
       <w:r>
         <w:t xml:space="preserve">Siehe </w:t>
       </w:r>
-      <w:hyperlink r:id="rId10">
+      <w:hyperlink r:id="rId14">
         <w:r>
           <w:rPr>
             <w:rStyle w:val="Hyperlink"/>
@@ -5623,6 +6559,119 @@
     </w:lvl>
   </w:abstractNum>
   <w:abstractNum w:abstractNumId="2" w15:restartNumberingAfterBreak="0">
+    <w:nsid w:val="017224E9"/>
+    <w:multiLevelType w:val="hybridMultilevel"/>
+    <w:tmpl w:val="5DB42772"/>
+    <w:lvl w:ilvl="0" w:tplc="20000001">
+      <w:start w:val="1"/>
+      <w:numFmt w:val="bullet"/>
+      <w:lvlText w:val=""/>
+      <w:lvlJc w:val="left"/>
+      <w:pPr>
+        <w:ind w:left="720" w:hanging="360"/>
+      </w:pPr>
+      <w:rPr>
+        <w:rFonts w:ascii="Symbol" w:hAnsi="Symbol" w:hint="default"/>
+      </w:rPr>
+    </w:lvl>
+    <w:lvl w:ilvl="1" w:tplc="20000003" w:tentative="1">
+      <w:start w:val="1"/>
+      <w:numFmt w:val="bullet"/>
+      <w:lvlText w:val="o"/>
+      <w:lvlJc w:val="left"/>
+      <w:pPr>
+        <w:ind w:left="1440" w:hanging="360"/>
+      </w:pPr>
+      <w:rPr>
+        <w:rFonts w:ascii="Courier New" w:hAnsi="Courier New" w:cs="Courier New" w:hint="default"/>
+      </w:rPr>
+    </w:lvl>
+    <w:lvl w:ilvl="2" w:tplc="20000005" w:tentative="1">
+      <w:start w:val="1"/>
+      <w:numFmt w:val="bullet"/>
+      <w:lvlText w:val=""/>
+      <w:lvlJc w:val="left"/>
+      <w:pPr>
+        <w:ind w:left="2160" w:hanging="360"/>
+      </w:pPr>
+      <w:rPr>
+        <w:rFonts w:ascii="Wingdings" w:hAnsi="Wingdings" w:hint="default"/>
+      </w:rPr>
+    </w:lvl>
+    <w:lvl w:ilvl="3" w:tplc="20000001" w:tentative="1">
+      <w:start w:val="1"/>
+      <w:numFmt w:val="bullet"/>
+      <w:lvlText w:val=""/>
+      <w:lvlJc w:val="left"/>
+      <w:pPr>
+        <w:ind w:left="2880" w:hanging="360"/>
+      </w:pPr>
+      <w:rPr>
+        <w:rFonts w:ascii="Symbol" w:hAnsi="Symbol" w:hint="default"/>
+      </w:rPr>
+    </w:lvl>
+    <w:lvl w:ilvl="4" w:tplc="20000003" w:tentative="1">
+      <w:start w:val="1"/>
+      <w:numFmt w:val="bullet"/>
+      <w:lvlText w:val="o"/>
+      <w:lvlJc w:val="left"/>
+      <w:pPr>
+        <w:ind w:left="3600" w:hanging="360"/>
+      </w:pPr>
+      <w:rPr>
+        <w:rFonts w:ascii="Courier New" w:hAnsi="Courier New" w:cs="Courier New" w:hint="default"/>
+      </w:rPr>
+    </w:lvl>
+    <w:lvl w:ilvl="5" w:tplc="20000005" w:tentative="1">
+      <w:start w:val="1"/>
+      <w:numFmt w:val="bullet"/>
+      <w:lvlText w:val=""/>
+      <w:lvlJc w:val="left"/>
+      <w:pPr>
+        <w:ind w:left="4320" w:hanging="360"/>
+      </w:pPr>
+      <w:rPr>
+        <w:rFonts w:ascii="Wingdings" w:hAnsi="Wingdings" w:hint="default"/>
+      </w:rPr>
+    </w:lvl>
+    <w:lvl w:ilvl="6" w:tplc="20000001" w:tentative="1">
+      <w:start w:val="1"/>
+      <w:numFmt w:val="bullet"/>
+      <w:lvlText w:val=""/>
+      <w:lvlJc w:val="left"/>
+      <w:pPr>
+        <w:ind w:left="5040" w:hanging="360"/>
+      </w:pPr>
+      <w:rPr>
+        <w:rFonts w:ascii="Symbol" w:hAnsi="Symbol" w:hint="default"/>
+      </w:rPr>
+    </w:lvl>
+    <w:lvl w:ilvl="7" w:tplc="20000003" w:tentative="1">
+      <w:start w:val="1"/>
+      <w:numFmt w:val="bullet"/>
+      <w:lvlText w:val="o"/>
+      <w:lvlJc w:val="left"/>
+      <w:pPr>
+        <w:ind w:left="5760" w:hanging="360"/>
+      </w:pPr>
+      <w:rPr>
+        <w:rFonts w:ascii="Courier New" w:hAnsi="Courier New" w:cs="Courier New" w:hint="default"/>
+      </w:rPr>
+    </w:lvl>
+    <w:lvl w:ilvl="8" w:tplc="20000005" w:tentative="1">
+      <w:start w:val="1"/>
+      <w:numFmt w:val="bullet"/>
+      <w:lvlText w:val=""/>
+      <w:lvlJc w:val="left"/>
+      <w:pPr>
+        <w:ind w:left="6480" w:hanging="360"/>
+      </w:pPr>
+      <w:rPr>
+        <w:rFonts w:ascii="Wingdings" w:hAnsi="Wingdings" w:hint="default"/>
+      </w:rPr>
+    </w:lvl>
+  </w:abstractNum>
+  <w:abstractNum w:abstractNumId="3" w15:restartNumberingAfterBreak="0">
     <w:nsid w:val="1482775B"/>
     <w:multiLevelType w:val="multilevel"/>
     <w:tmpl w:val="0EBA3C40"/>
@@ -5717,7 +6766,7 @@
       </w:pPr>
     </w:lvl>
   </w:abstractNum>
-  <w:abstractNum w:abstractNumId="3" w15:restartNumberingAfterBreak="0">
+  <w:abstractNum w:abstractNumId="4" w15:restartNumberingAfterBreak="0">
     <w:nsid w:val="1D671D50"/>
     <w:multiLevelType w:val="hybridMultilevel"/>
     <w:tmpl w:val="827C5E12"/>
@@ -5830,7 +6879,7 @@
       </w:rPr>
     </w:lvl>
   </w:abstractNum>
-  <w:abstractNum w:abstractNumId="4" w15:restartNumberingAfterBreak="0">
+  <w:abstractNum w:abstractNumId="5" w15:restartNumberingAfterBreak="0">
     <w:nsid w:val="218C20D4"/>
     <w:multiLevelType w:val="hybridMultilevel"/>
     <w:tmpl w:val="16B0CE46"/>
@@ -5943,7 +6992,7 @@
       </w:rPr>
     </w:lvl>
   </w:abstractNum>
-  <w:abstractNum w:abstractNumId="5" w15:restartNumberingAfterBreak="0">
+  <w:abstractNum w:abstractNumId="6" w15:restartNumberingAfterBreak="0">
     <w:nsid w:val="29375067"/>
     <w:multiLevelType w:val="hybridMultilevel"/>
     <w:tmpl w:val="92DED176"/>
@@ -6055,7 +7104,7 @@
       </w:rPr>
     </w:lvl>
   </w:abstractNum>
-  <w:abstractNum w:abstractNumId="6" w15:restartNumberingAfterBreak="0">
+  <w:abstractNum w:abstractNumId="7" w15:restartNumberingAfterBreak="0">
     <w:nsid w:val="477768C0"/>
     <w:multiLevelType w:val="hybridMultilevel"/>
     <w:tmpl w:val="786EAF82"/>
@@ -6144,7 +7193,120 @@
       </w:pPr>
     </w:lvl>
   </w:abstractNum>
-  <w:abstractNum w:abstractNumId="7" w15:restartNumberingAfterBreak="0">
+  <w:abstractNum w:abstractNumId="8" w15:restartNumberingAfterBreak="0">
+    <w:nsid w:val="61D2774C"/>
+    <w:multiLevelType w:val="hybridMultilevel"/>
+    <w:tmpl w:val="E1841D74"/>
+    <w:lvl w:ilvl="0" w:tplc="20000001">
+      <w:start w:val="1"/>
+      <w:numFmt w:val="bullet"/>
+      <w:lvlText w:val=""/>
+      <w:lvlJc w:val="left"/>
+      <w:pPr>
+        <w:ind w:left="720" w:hanging="360"/>
+      </w:pPr>
+      <w:rPr>
+        <w:rFonts w:ascii="Symbol" w:hAnsi="Symbol" w:hint="default"/>
+      </w:rPr>
+    </w:lvl>
+    <w:lvl w:ilvl="1" w:tplc="20000003" w:tentative="1">
+      <w:start w:val="1"/>
+      <w:numFmt w:val="bullet"/>
+      <w:lvlText w:val="o"/>
+      <w:lvlJc w:val="left"/>
+      <w:pPr>
+        <w:ind w:left="1440" w:hanging="360"/>
+      </w:pPr>
+      <w:rPr>
+        <w:rFonts w:ascii="Courier New" w:hAnsi="Courier New" w:cs="Courier New" w:hint="default"/>
+      </w:rPr>
+    </w:lvl>
+    <w:lvl w:ilvl="2" w:tplc="20000005" w:tentative="1">
+      <w:start w:val="1"/>
+      <w:numFmt w:val="bullet"/>
+      <w:lvlText w:val=""/>
+      <w:lvlJc w:val="left"/>
+      <w:pPr>
+        <w:ind w:left="2160" w:hanging="360"/>
+      </w:pPr>
+      <w:rPr>
+        <w:rFonts w:ascii="Wingdings" w:hAnsi="Wingdings" w:hint="default"/>
+      </w:rPr>
+    </w:lvl>
+    <w:lvl w:ilvl="3" w:tplc="20000001" w:tentative="1">
+      <w:start w:val="1"/>
+      <w:numFmt w:val="bullet"/>
+      <w:lvlText w:val=""/>
+      <w:lvlJc w:val="left"/>
+      <w:pPr>
+        <w:ind w:left="2880" w:hanging="360"/>
+      </w:pPr>
+      <w:rPr>
+        <w:rFonts w:ascii="Symbol" w:hAnsi="Symbol" w:hint="default"/>
+      </w:rPr>
+    </w:lvl>
+    <w:lvl w:ilvl="4" w:tplc="20000003" w:tentative="1">
+      <w:start w:val="1"/>
+      <w:numFmt w:val="bullet"/>
+      <w:lvlText w:val="o"/>
+      <w:lvlJc w:val="left"/>
+      <w:pPr>
+        <w:ind w:left="3600" w:hanging="360"/>
+      </w:pPr>
+      <w:rPr>
+        <w:rFonts w:ascii="Courier New" w:hAnsi="Courier New" w:cs="Courier New" w:hint="default"/>
+      </w:rPr>
+    </w:lvl>
+    <w:lvl w:ilvl="5" w:tplc="20000005" w:tentative="1">
+      <w:start w:val="1"/>
+      <w:numFmt w:val="bullet"/>
+      <w:lvlText w:val=""/>
+      <w:lvlJc w:val="left"/>
+      <w:pPr>
+        <w:ind w:left="4320" w:hanging="360"/>
+      </w:pPr>
+      <w:rPr>
+        <w:rFonts w:ascii="Wingdings" w:hAnsi="Wingdings" w:hint="default"/>
+      </w:rPr>
+    </w:lvl>
+    <w:lvl w:ilvl="6" w:tplc="20000001" w:tentative="1">
+      <w:start w:val="1"/>
+      <w:numFmt w:val="bullet"/>
+      <w:lvlText w:val=""/>
+      <w:lvlJc w:val="left"/>
+      <w:pPr>
+        <w:ind w:left="5040" w:hanging="360"/>
+      </w:pPr>
+      <w:rPr>
+        <w:rFonts w:ascii="Symbol" w:hAnsi="Symbol" w:hint="default"/>
+      </w:rPr>
+    </w:lvl>
+    <w:lvl w:ilvl="7" w:tplc="20000003" w:tentative="1">
+      <w:start w:val="1"/>
+      <w:numFmt w:val="bullet"/>
+      <w:lvlText w:val="o"/>
+      <w:lvlJc w:val="left"/>
+      <w:pPr>
+        <w:ind w:left="5760" w:hanging="360"/>
+      </w:pPr>
+      <w:rPr>
+        <w:rFonts w:ascii="Courier New" w:hAnsi="Courier New" w:cs="Courier New" w:hint="default"/>
+      </w:rPr>
+    </w:lvl>
+    <w:lvl w:ilvl="8" w:tplc="20000005" w:tentative="1">
+      <w:start w:val="1"/>
+      <w:numFmt w:val="bullet"/>
+      <w:lvlText w:val=""/>
+      <w:lvlJc w:val="left"/>
+      <w:pPr>
+        <w:ind w:left="6480" w:hanging="360"/>
+      </w:pPr>
+      <w:rPr>
+        <w:rFonts w:ascii="Wingdings" w:hAnsi="Wingdings" w:hint="default"/>
+      </w:rPr>
+    </w:lvl>
+  </w:abstractNum>
+  <w:abstractNum w:abstractNumId="9" w15:restartNumberingAfterBreak="0">
     <w:nsid w:val="798833F8"/>
     <w:multiLevelType w:val="hybridMultilevel"/>
     <w:tmpl w:val="DB420F72"/>
@@ -6264,49 +7426,55 @@
     <w:abstractNumId w:val="1"/>
   </w:num>
   <w:num w:numId="3" w16cid:durableId="980960204">
+    <w:abstractNumId w:val="7"/>
+  </w:num>
+  <w:num w:numId="4" w16cid:durableId="1272937010">
+    <w:abstractNumId w:val="3"/>
+  </w:num>
+  <w:num w:numId="5" w16cid:durableId="577640437">
+    <w:abstractNumId w:val="3"/>
+  </w:num>
+  <w:num w:numId="6" w16cid:durableId="1346057864">
+    <w:abstractNumId w:val="3"/>
+  </w:num>
+  <w:num w:numId="7" w16cid:durableId="964047110">
+    <w:abstractNumId w:val="3"/>
+  </w:num>
+  <w:num w:numId="8" w16cid:durableId="1961570590">
+    <w:abstractNumId w:val="3"/>
+  </w:num>
+  <w:num w:numId="9" w16cid:durableId="441724160">
+    <w:abstractNumId w:val="3"/>
+  </w:num>
+  <w:num w:numId="10" w16cid:durableId="71124391">
+    <w:abstractNumId w:val="3"/>
+  </w:num>
+  <w:num w:numId="11" w16cid:durableId="1660771827">
+    <w:abstractNumId w:val="3"/>
+  </w:num>
+  <w:num w:numId="12" w16cid:durableId="70666437">
+    <w:abstractNumId w:val="3"/>
+  </w:num>
+  <w:num w:numId="13" w16cid:durableId="1989942287">
+    <w:abstractNumId w:val="3"/>
+  </w:num>
+  <w:num w:numId="14" w16cid:durableId="1698778126">
+    <w:abstractNumId w:val="9"/>
+  </w:num>
+  <w:num w:numId="15" w16cid:durableId="877010866">
+    <w:abstractNumId w:val="5"/>
+  </w:num>
+  <w:num w:numId="16" w16cid:durableId="1524854164">
+    <w:abstractNumId w:val="4"/>
+  </w:num>
+  <w:num w:numId="17" w16cid:durableId="579215756">
     <w:abstractNumId w:val="6"/>
   </w:num>
-  <w:num w:numId="4" w16cid:durableId="1272937010">
+  <w:num w:numId="18" w16cid:durableId="3097864">
     <w:abstractNumId w:val="2"/>
   </w:num>
-  <w:num w:numId="5" w16cid:durableId="577640437">
-    <w:abstractNumId w:val="2"/>
-  </w:num>
-  <w:num w:numId="6" w16cid:durableId="1346057864">
-    <w:abstractNumId w:val="2"/>
-  </w:num>
-  <w:num w:numId="7" w16cid:durableId="964047110">
-    <w:abstractNumId w:val="2"/>
-  </w:num>
-  <w:num w:numId="8" w16cid:durableId="1961570590">
-    <w:abstractNumId w:val="2"/>
-  </w:num>
-  <w:num w:numId="9" w16cid:durableId="441724160">
-    <w:abstractNumId w:val="2"/>
-  </w:num>
-  <w:num w:numId="10" w16cid:durableId="71124391">
-    <w:abstractNumId w:val="2"/>
-  </w:num>
-  <w:num w:numId="11" w16cid:durableId="1660771827">
-    <w:abstractNumId w:val="2"/>
-  </w:num>
-  <w:num w:numId="12" w16cid:durableId="70666437">
-    <w:abstractNumId w:val="2"/>
-  </w:num>
-  <w:num w:numId="13" w16cid:durableId="1989942287">
-    <w:abstractNumId w:val="2"/>
-  </w:num>
-  <w:num w:numId="14" w16cid:durableId="1698778126">
-    <w:abstractNumId w:val="7"/>
-  </w:num>
-  <w:num w:numId="15" w16cid:durableId="877010866">
-    <w:abstractNumId w:val="4"/>
-  </w:num>
-  <w:num w:numId="16" w16cid:durableId="1524854164">
-    <w:abstractNumId w:val="3"/>
-  </w:num>
-  <w:num w:numId="17" w16cid:durableId="579215756">
-    <w:abstractNumId w:val="5"/>
+  <w:num w:numId="19" w16cid:durableId="1570533288">
+    <w:abstractNumId w:val="8"/>
   </w:num>
 </w:numbering>
 </file>
@@ -8147,6 +9315,82 @@
       <w:ind w:left="720"/>
       <w:contextualSpacing/>
     </w:pPr>
+  </w:style>
+  <w:style w:type="table" w:styleId="GridTable4-Accent1">
+    <w:name w:val="Grid Table 4 Accent 1"/>
+    <w:basedOn w:val="TableNormal"/>
+    <w:uiPriority w:val="49"/>
+    <w:rsid w:val="001D04DA"/>
+    <w:pPr>
+      <w:spacing w:after="0" w:line="240" w:lineRule="auto"/>
+    </w:pPr>
+    <w:tblPr>
+      <w:tblStyleRowBandSize w:val="1"/>
+      <w:tblStyleColBandSize w:val="1"/>
+      <w:tblBorders>
+        <w:top w:val="single" w:sz="4" w:space="0" w:color="95B3D7" w:themeColor="accent1" w:themeTint="99"/>
+        <w:left w:val="single" w:sz="4" w:space="0" w:color="95B3D7" w:themeColor="accent1" w:themeTint="99"/>
+        <w:bottom w:val="single" w:sz="4" w:space="0" w:color="95B3D7" w:themeColor="accent1" w:themeTint="99"/>
+        <w:right w:val="single" w:sz="4" w:space="0" w:color="95B3D7" w:themeColor="accent1" w:themeTint="99"/>
+        <w:insideH w:val="single" w:sz="4" w:space="0" w:color="95B3D7" w:themeColor="accent1" w:themeTint="99"/>
+        <w:insideV w:val="single" w:sz="4" w:space="0" w:color="95B3D7" w:themeColor="accent1" w:themeTint="99"/>
+      </w:tblBorders>
+    </w:tblPr>
+    <w:tblStylePr w:type="firstRow">
+      <w:rPr>
+        <w:b/>
+        <w:bCs/>
+        <w:color w:val="FFFFFF" w:themeColor="background1"/>
+      </w:rPr>
+      <w:tblPr/>
+      <w:tcPr>
+        <w:tcBorders>
+          <w:top w:val="single" w:sz="4" w:space="0" w:color="4F81BD" w:themeColor="accent1"/>
+          <w:left w:val="single" w:sz="4" w:space="0" w:color="4F81BD" w:themeColor="accent1"/>
+          <w:bottom w:val="single" w:sz="4" w:space="0" w:color="4F81BD" w:themeColor="accent1"/>
+          <w:right w:val="single" w:sz="4" w:space="0" w:color="4F81BD" w:themeColor="accent1"/>
+          <w:insideH w:val="nil"/>
+          <w:insideV w:val="nil"/>
+        </w:tcBorders>
+        <w:shd w:val="clear" w:color="auto" w:fill="4F81BD" w:themeFill="accent1"/>
+      </w:tcPr>
+    </w:tblStylePr>
+    <w:tblStylePr w:type="lastRow">
+      <w:rPr>
+        <w:b/>
+        <w:bCs/>
+      </w:rPr>
+      <w:tblPr/>
+      <w:tcPr>
+        <w:tcBorders>
+          <w:top w:val="double" w:sz="4" w:space="0" w:color="4F81BD" w:themeColor="accent1"/>
+        </w:tcBorders>
+      </w:tcPr>
+    </w:tblStylePr>
+    <w:tblStylePr w:type="firstCol">
+      <w:rPr>
+        <w:b/>
+        <w:bCs/>
+      </w:rPr>
+    </w:tblStylePr>
+    <w:tblStylePr w:type="lastCol">
+      <w:rPr>
+        <w:b/>
+        <w:bCs/>
+      </w:rPr>
+    </w:tblStylePr>
+    <w:tblStylePr w:type="band1Vert">
+      <w:tblPr/>
+      <w:tcPr>
+        <w:shd w:val="clear" w:color="auto" w:fill="DBE5F1" w:themeFill="accent1" w:themeFillTint="33"/>
+      </w:tcPr>
+    </w:tblStylePr>
+    <w:tblStylePr w:type="band1Horz">
+      <w:tblPr/>
+      <w:tcPr>
+        <w:shd w:val="clear" w:color="auto" w:fill="DBE5F1" w:themeFill="accent1" w:themeFillTint="33"/>
+      </w:tcPr>
+    </w:tblStylePr>
   </w:style>
 </w:styles>
 </file>

</xml_diff>

<commit_message>
Master Thesis Bericht update
</commit_message>
<xml_diff>
--- a/architektur/arch-baustellen-app.docx
+++ b/architektur/arch-baustellen-app.docx
@@ -5145,17 +5145,185 @@
         <w:t>Enthaltene Bausteine</w:t>
       </w:r>
     </w:p>
+    <w:tbl>
+      <w:tblPr>
+        <w:tblStyle w:val="TableGrid"/>
+        <w:tblW w:w="0" w:type="auto"/>
+        <w:tblLook w:val="04A0" w:firstRow="1" w:lastRow="0" w:firstColumn="1" w:lastColumn="0" w:noHBand="0" w:noVBand="1"/>
+      </w:tblPr>
+      <w:tblGrid>
+        <w:gridCol w:w="4788"/>
+        <w:gridCol w:w="4788"/>
+      </w:tblGrid>
+      <w:tr>
+        <w:tc>
+          <w:tcPr>
+            <w:tcW w:w="4788" w:type="dxa"/>
+          </w:tcPr>
+          <w:p>
+            <w:pPr>
+              <w:pStyle w:val="Definition"/>
+            </w:pPr>
+            <w:r>
+              <w:t>Baustein</w:t>
+            </w:r>
+          </w:p>
+        </w:tc>
+        <w:tc>
+          <w:tcPr>
+            <w:tcW w:w="4788" w:type="dxa"/>
+          </w:tcPr>
+          <w:p>
+            <w:pPr>
+              <w:pStyle w:val="Definition"/>
+            </w:pPr>
+            <w:r>
+              <w:t>Beschreibung</w:t>
+            </w:r>
+          </w:p>
+        </w:tc>
+      </w:tr>
+      <w:tr>
+        <w:tc>
+          <w:tcPr>
+            <w:tcW w:w="4788" w:type="dxa"/>
+          </w:tcPr>
+          <w:p>
+            <w:pPr>
+              <w:pStyle w:val="Definition"/>
+            </w:pPr>
+            <w:r>
+              <w:t>Mobile Client</w:t>
+            </w:r>
+          </w:p>
+        </w:tc>
+        <w:tc>
+          <w:tcPr>
+            <w:tcW w:w="4788" w:type="dxa"/>
+          </w:tcPr>
+          <w:p>
+            <w:pPr>
+              <w:pStyle w:val="Definition"/>
+            </w:pPr>
+            <w:r>
+              <w:t xml:space="preserve">Die mobile App ist der Zugang für Mitarbeiter auf der Baustelle. Der Haubtzweck ist die Informationsbeschaffung </w:t>
+            </w:r>
+            <w:r>
+              <w:t>auf der Baustelle</w:t>
+            </w:r>
+            <w:r>
+              <w:t>.</w:t>
+            </w:r>
+          </w:p>
+        </w:tc>
+      </w:tr>
+      <w:tr>
+        <w:tc>
+          <w:tcPr>
+            <w:tcW w:w="4788" w:type="dxa"/>
+          </w:tcPr>
+          <w:p>
+            <w:pPr>
+              <w:pStyle w:val="Definition"/>
+            </w:pPr>
+            <w:r>
+              <w:t>Web Portal</w:t>
+            </w:r>
+          </w:p>
+        </w:tc>
+        <w:tc>
+          <w:tcPr>
+            <w:tcW w:w="4788" w:type="dxa"/>
+          </w:tcPr>
+          <w:p>
+            <w:pPr>
+              <w:pStyle w:val="Definition"/>
+            </w:pPr>
+            <w:r>
+              <w:t>Im Webportal werden die Projekte administriert. Das Webportal ist für den Zugang von einem Desktop/Laptop Rechner ausgelegt.</w:t>
+            </w:r>
+          </w:p>
+        </w:tc>
+      </w:tr>
+      <w:tr>
+        <w:tc>
+          <w:tcPr>
+            <w:tcW w:w="4788" w:type="dxa"/>
+          </w:tcPr>
+          <w:p>
+            <w:pPr>
+              <w:pStyle w:val="Definition"/>
+            </w:pPr>
+            <w:r>
+              <w:t>Api Gateway</w:t>
+            </w:r>
+          </w:p>
+        </w:tc>
+        <w:tc>
+          <w:tcPr>
+            <w:tcW w:w="4788" w:type="dxa"/>
+          </w:tcPr>
+          <w:p>
+            <w:pPr>
+              <w:pStyle w:val="Definition"/>
+              <w:rPr>
+                <w:lang w:val="de-DE"/>
+              </w:rPr>
+            </w:pPr>
+            <w:r>
+              <w:t xml:space="preserve">Der ApiGateway ist ein Reverse Proxy. </w:t>
+            </w:r>
+            <w:r>
+              <w:rPr>
+                <w:lang w:val="de-DE"/>
+              </w:rPr>
+              <w:t>Er dient als Single Point of Contact für das Webportal und</w:t>
+            </w:r>
+            <w:r>
+              <w:rPr>
+                <w:lang w:val="de-DE"/>
+              </w:rPr>
+              <w:t xml:space="preserve"> den mobile Client und verteilt die Anfragen an die Services im Backend.</w:t>
+            </w:r>
+          </w:p>
+        </w:tc>
+      </w:tr>
+      <w:tr>
+        <w:tc>
+          <w:tcPr>
+            <w:tcW w:w="4788" w:type="dxa"/>
+          </w:tcPr>
+          <w:p>
+            <w:pPr>
+              <w:pStyle w:val="Definition"/>
+            </w:pPr>
+            <w:r>
+              <w:t>Project Service</w:t>
+            </w:r>
+          </w:p>
+        </w:tc>
+        <w:tc>
+          <w:tcPr>
+            <w:tcW w:w="4788" w:type="dxa"/>
+          </w:tcPr>
+          <w:p>
+            <w:pPr>
+              <w:pStyle w:val="Definition"/>
+            </w:pPr>
+            <w:r>
+              <w:t xml:space="preserve">Dieser Service bietet das Erstellen und bearbeiten von Projekten. </w:t>
+            </w:r>
+          </w:p>
+        </w:tc>
+      </w:tr>
+    </w:tbl>
     <w:p>
       <w:pPr>
         <w:pStyle w:val="Definition"/>
-      </w:pPr>
-      <w:r>
         <w:rPr>
-          <w:i/>
-          <w:iCs/>
+          <w:lang w:val="de-DE"/>
         </w:rPr>
-        <w:t>&lt;Beschreibung der enthaltenen Bausteine (Blackboxen)&gt;</w:t>
-      </w:r>
+      </w:pPr>
     </w:p>
     <w:p>
       <w:pPr>
@@ -5336,6 +5504,7 @@
       <w:bookmarkStart w:id="29" w:name="Xce03f2a8173c03a497cf975a963892097a897ee"/>
       <w:bookmarkEnd w:id="27"/>
       <w:r>
+        <w:lastRenderedPageBreak/>
         <w:t>&lt;Name Schnittstelle m&gt;</w:t>
       </w:r>
       <w:bookmarkEnd w:id="28"/>
@@ -5430,7 +5599,6 @@
       <w:bookmarkStart w:id="37" w:name="Xb765ca2248da1e4a78de5ce81b3464c685b1243"/>
       <w:bookmarkEnd w:id="35"/>
       <w:r>
-        <w:lastRenderedPageBreak/>
         <w:t xml:space="preserve">Whitebox </w:t>
       </w:r>
       <w:r>
@@ -5646,6 +5814,7 @@
       <w:bookmarkEnd w:id="47"/>
       <w:bookmarkEnd w:id="53"/>
       <w:r>
+        <w:lastRenderedPageBreak/>
         <w:t>Verteilungssicht</w:t>
       </w:r>
       <w:bookmarkEnd w:id="54"/>
@@ -5720,7 +5889,6 @@
         <w:pStyle w:val="DefinitionTerm"/>
       </w:pPr>
       <w:r>
-        <w:lastRenderedPageBreak/>
         <w:t>Zuordnung von Bausteinen zu Infrastruktur</w:t>
       </w:r>
     </w:p>
@@ -5849,6 +6017,7 @@
       <w:bookmarkEnd w:id="59"/>
       <w:bookmarkEnd w:id="65"/>
       <w:r>
+        <w:lastRenderedPageBreak/>
         <w:t>Querschnittliche Konzepte</w:t>
       </w:r>
       <w:bookmarkEnd w:id="66"/>
@@ -5977,7 +6146,6 @@
         <w:pStyle w:val="BodyText"/>
       </w:pPr>
       <w:r>
-        <w:lastRenderedPageBreak/>
         <w:t>…</w:t>
       </w:r>
     </w:p>
@@ -6072,6 +6240,7 @@
       <w:bookmarkStart w:id="77" w:name="_Toc186536517"/>
       <w:bookmarkStart w:id="78" w:name="X4696b3b2a4441fc038e1185319738494ba4cb40"/>
       <w:r>
+        <w:lastRenderedPageBreak/>
         <w:t>Qualitätsbaum</w:t>
       </w:r>
       <w:bookmarkEnd w:id="77"/>
@@ -6319,7 +6488,6 @@
         <w:pStyle w:val="BodyText"/>
       </w:pPr>
       <w:r>
-        <w:lastRenderedPageBreak/>
         <w:t>Template Version 8.2 DE. (basiert auf AsciiDoc Version), Januar 2023</w:t>
       </w:r>
     </w:p>

</xml_diff>